<commit_message>
update more for part-2
</commit_message>
<xml_diff>
--- a/src/workshop-1/part-1/topic/Workshop01.docx
+++ b/src/workshop-1/part-1/topic/Workshop01.docx
@@ -49,27 +49,7 @@
           <w:sz w:val="36"/>
           <w:szCs w:val="24"/>
         </w:rPr>
-        <w:t xml:space="preserve">Workshop 1: Input/Output, </w:t>
-      </w:r>
-      <w:proofErr w:type="gramStart"/>
-      <w:r>
-        <w:rPr>
-          <w:rFonts w:ascii="Arial" w:hAnsi="Arial" w:cs="Arial"/>
-          <w:b/>
-          <w:sz w:val="36"/>
-          <w:szCs w:val="24"/>
-        </w:rPr>
-        <w:t>computations</w:t>
-      </w:r>
-      <w:proofErr w:type="gramEnd"/>
-      <w:r>
-        <w:rPr>
-          <w:rFonts w:ascii="Arial" w:hAnsi="Arial" w:cs="Arial"/>
-          <w:b/>
-          <w:sz w:val="36"/>
-          <w:szCs w:val="24"/>
-        </w:rPr>
-        <w:t xml:space="preserve"> and basic logics</w:t>
+        <w:t>Workshop 1: Input/Output, computations and basic logics</w:t>
       </w:r>
       <w:r>
         <w:rPr>
@@ -633,27 +613,7 @@
           <w:szCs w:val="26"/>
           <w:shd w:val="clear" w:color="auto" w:fill="FFFFFF"/>
         </w:rPr>
-        <w:t xml:space="preserve">Write a program to declare 2 variable a and b which are real numbers, assign value 10.5 to a, 7.3 to b and display the following </w:t>
-      </w:r>
-      <w:proofErr w:type="gramStart"/>
-      <w:r>
-        <w:rPr>
-          <w:rFonts w:ascii="Helvetica" w:hAnsi="Helvetica" w:cs="Helvetica"/>
-          <w:sz w:val="26"/>
-          <w:szCs w:val="26"/>
-          <w:shd w:val="clear" w:color="auto" w:fill="FFFFFF"/>
-        </w:rPr>
-        <w:t>line  as</w:t>
-      </w:r>
-      <w:proofErr w:type="gramEnd"/>
-      <w:r>
-        <w:rPr>
-          <w:rFonts w:ascii="Helvetica" w:hAnsi="Helvetica" w:cs="Helvetica"/>
-          <w:sz w:val="26"/>
-          <w:szCs w:val="26"/>
-          <w:shd w:val="clear" w:color="auto" w:fill="FFFFFF"/>
-        </w:rPr>
-        <w:t xml:space="preserve"> output,</w:t>
+        <w:t>Write a program to declare 2 variable a and b which are real numbers, assign value 10.5 to a, 7.3 to b and display the following line  as output,</w:t>
       </w:r>
     </w:p>
     <w:p>
@@ -2551,128 +2511,64 @@
           <w:szCs w:val="24"/>
         </w:rPr>
       </w:pPr>
-      <w:proofErr w:type="gramStart"/>
-      <w:r>
-        <w:rPr>
-          <w:rFonts w:ascii="Arial" w:hAnsi="Arial" w:cs="Arial"/>
-          <w:sz w:val="24"/>
-          <w:szCs w:val="24"/>
-        </w:rPr>
-        <w:t>:Write</w:t>
-      </w:r>
-      <w:proofErr w:type="gramEnd"/>
-      <w:r>
-        <w:rPr>
-          <w:rFonts w:ascii="Arial" w:hAnsi="Arial" w:cs="Arial"/>
-          <w:sz w:val="24"/>
-          <w:szCs w:val="24"/>
-        </w:rPr>
-        <w:t xml:space="preserve"> a program that accepts an integer n from the user then checks the following conditions:</w:t>
-      </w:r>
-    </w:p>
-    <w:p>
-      <w:pPr>
-        <w:rPr>
-          <w:rFonts w:ascii="Arial" w:hAnsi="Arial" w:cs="Arial"/>
-          <w:sz w:val="24"/>
-          <w:szCs w:val="24"/>
-        </w:rPr>
-      </w:pPr>
-      <w:r>
-        <w:rPr>
-          <w:rFonts w:ascii="Arial" w:hAnsi="Arial" w:cs="Arial"/>
-          <w:sz w:val="24"/>
-          <w:szCs w:val="24"/>
-        </w:rPr>
-        <w:t xml:space="preserve">If n is a positive integer, print </w:t>
-      </w:r>
-      <w:proofErr w:type="gramStart"/>
-      <w:r>
-        <w:rPr>
-          <w:rFonts w:ascii="Arial" w:hAnsi="Arial" w:cs="Arial"/>
-          <w:sz w:val="24"/>
-          <w:szCs w:val="24"/>
-        </w:rPr>
-        <w:t>“ n</w:t>
-      </w:r>
-      <w:proofErr w:type="gramEnd"/>
-      <w:r>
-        <w:rPr>
-          <w:rFonts w:ascii="Arial" w:hAnsi="Arial" w:cs="Arial"/>
-          <w:sz w:val="24"/>
-          <w:szCs w:val="24"/>
-        </w:rPr>
-        <w:t xml:space="preserve"> is a positive integer”</w:t>
-      </w:r>
-    </w:p>
-    <w:p>
-      <w:pPr>
-        <w:rPr>
-          <w:rFonts w:ascii="Arial" w:hAnsi="Arial" w:cs="Arial"/>
-          <w:sz w:val="24"/>
-          <w:szCs w:val="24"/>
-        </w:rPr>
-      </w:pPr>
-      <w:r>
-        <w:rPr>
-          <w:rFonts w:ascii="Arial" w:hAnsi="Arial" w:cs="Arial"/>
-          <w:sz w:val="24"/>
-          <w:szCs w:val="24"/>
-        </w:rPr>
-        <w:t xml:space="preserve">If n is a negative integer, print” n is a negative </w:t>
-      </w:r>
-      <w:proofErr w:type="gramStart"/>
-      <w:r>
-        <w:rPr>
-          <w:rFonts w:ascii="Arial" w:hAnsi="Arial" w:cs="Arial"/>
-          <w:sz w:val="24"/>
-          <w:szCs w:val="24"/>
-        </w:rPr>
-        <w:t>integer</w:t>
-      </w:r>
-      <w:proofErr w:type="gramEnd"/>
-      <w:r>
-        <w:rPr>
-          <w:rFonts w:ascii="Arial" w:hAnsi="Arial" w:cs="Arial"/>
-          <w:sz w:val="24"/>
-          <w:szCs w:val="24"/>
-        </w:rPr>
-        <w:t>”</w:t>
-      </w:r>
-    </w:p>
-    <w:p>
-      <w:pPr>
-        <w:rPr>
-          <w:rFonts w:ascii="Arial" w:hAnsi="Arial" w:cs="Arial"/>
-          <w:sz w:val="24"/>
-          <w:szCs w:val="24"/>
-        </w:rPr>
-      </w:pPr>
-      <w:r>
-        <w:rPr>
-          <w:rFonts w:ascii="Arial" w:hAnsi="Arial" w:cs="Arial"/>
-          <w:sz w:val="24"/>
-          <w:szCs w:val="24"/>
-        </w:rPr>
-        <w:t xml:space="preserve">If n is equal to 0, print </w:t>
-      </w:r>
-      <w:proofErr w:type="gramStart"/>
-      <w:r>
-        <w:rPr>
-          <w:rFonts w:ascii="Arial" w:hAnsi="Arial" w:cs="Arial"/>
-          <w:sz w:val="24"/>
-          <w:szCs w:val="24"/>
-        </w:rPr>
-        <w:t>“ n</w:t>
-      </w:r>
-      <w:proofErr w:type="gramEnd"/>
-      <w:r>
-        <w:rPr>
-          <w:rFonts w:ascii="Arial" w:hAnsi="Arial" w:cs="Arial"/>
-          <w:sz w:val="24"/>
-          <w:szCs w:val="24"/>
-        </w:rPr>
-        <w:t xml:space="preserve"> is equal to 0”.</w:t>
+      <w:r>
+        <w:rPr>
+          <w:rFonts w:ascii="Arial" w:hAnsi="Arial" w:cs="Arial"/>
+          <w:sz w:val="24"/>
+          <w:szCs w:val="24"/>
+        </w:rPr>
+        <w:t>:Write a program that accepts an integer n from the user then checks the following conditions:</w:t>
+      </w:r>
+    </w:p>
+    <w:p>
+      <w:pPr>
+        <w:rPr>
+          <w:rFonts w:ascii="Arial" w:hAnsi="Arial" w:cs="Arial"/>
+          <w:sz w:val="24"/>
+          <w:szCs w:val="24"/>
+        </w:rPr>
+      </w:pPr>
+      <w:r>
+        <w:rPr>
+          <w:rFonts w:ascii="Arial" w:hAnsi="Arial" w:cs="Arial"/>
+          <w:sz w:val="24"/>
+          <w:szCs w:val="24"/>
+        </w:rPr>
+        <w:t>If n is a positive integer, print “ n is a positive integer”</w:t>
+      </w:r>
+    </w:p>
+    <w:p>
+      <w:pPr>
+        <w:rPr>
+          <w:rFonts w:ascii="Arial" w:hAnsi="Arial" w:cs="Arial"/>
+          <w:sz w:val="24"/>
+          <w:szCs w:val="24"/>
+        </w:rPr>
+      </w:pPr>
+      <w:r>
+        <w:rPr>
+          <w:rFonts w:ascii="Arial" w:hAnsi="Arial" w:cs="Arial"/>
+          <w:sz w:val="24"/>
+          <w:szCs w:val="24"/>
+        </w:rPr>
+        <w:t>If n is a negative integer, print” n is a negative integer”</w:t>
+      </w:r>
+    </w:p>
+    <w:p>
+      <w:pPr>
+        <w:rPr>
+          <w:rFonts w:ascii="Arial" w:hAnsi="Arial" w:cs="Arial"/>
+          <w:sz w:val="24"/>
+          <w:szCs w:val="24"/>
+        </w:rPr>
+      </w:pPr>
+      <w:r>
+        <w:rPr>
+          <w:rFonts w:ascii="Arial" w:hAnsi="Arial" w:cs="Arial"/>
+          <w:sz w:val="24"/>
+          <w:szCs w:val="24"/>
+        </w:rPr>
+        <w:t>If n is equal to 0, print “ n is equal to 0”.</w:t>
       </w:r>
     </w:p>
     <w:p>
@@ -3338,16 +3234,8 @@
         <w:rPr>
           <w:rFonts w:ascii="Arial" w:eastAsiaTheme="minorHAnsi" w:hAnsi="Arial" w:cs="Arial"/>
         </w:rPr>
-        <w:t>If a is not in the range, print the following line on the screen</w:t>
-      </w:r>
-      <w:proofErr w:type="gramStart"/>
-      <w:r>
-        <w:rPr>
-          <w:rFonts w:ascii="Arial" w:eastAsiaTheme="minorHAnsi" w:hAnsi="Arial" w:cs="Arial"/>
-        </w:rPr>
-        <w:t>: :</w:t>
-      </w:r>
-      <w:proofErr w:type="gramEnd"/>
+        <w:t>If a is not in the range, print the following line on the screen: :</w:t>
+      </w:r>
     </w:p>
     <w:p>
       <w:pPr>
@@ -3514,20 +3402,8 @@
           <w:szCs w:val="23"/>
         </w:rPr>
         <w:lastRenderedPageBreak/>
-        <w:t xml:space="preserve">The score is </w:t>
-      </w:r>
-      <w:proofErr w:type="gramStart"/>
-      <w:r>
-        <w:rPr>
-          <w:rStyle w:val="HTMLCode"/>
-          <w:rFonts w:ascii="Consolas" w:hAnsi="Consolas"/>
-          <w:color w:val="CCCCCC"/>
-          <w:sz w:val="23"/>
-          <w:szCs w:val="23"/>
-        </w:rPr>
-        <w:t>valid</w:t>
-      </w:r>
-      <w:proofErr w:type="gramEnd"/>
+        <w:t>The score is valid</w:t>
+      </w:r>
     </w:p>
     <w:p>
       <w:pPr>
@@ -3577,20 +3453,8 @@
           <w:sz w:val="23"/>
           <w:szCs w:val="23"/>
         </w:rPr>
-        <w:t xml:space="preserve">The score is not </w:t>
-      </w:r>
-      <w:proofErr w:type="gramStart"/>
-      <w:r>
-        <w:rPr>
-          <w:rStyle w:val="HTMLCode"/>
-          <w:rFonts w:ascii="Consolas" w:hAnsi="Consolas"/>
-          <w:color w:val="CCCCCC"/>
-          <w:sz w:val="23"/>
-          <w:szCs w:val="23"/>
-        </w:rPr>
-        <w:t>valid</w:t>
-      </w:r>
-      <w:proofErr w:type="gramEnd"/>
+        <w:t>The score is not valid</w:t>
+      </w:r>
     </w:p>
     <w:p>
       <w:pPr>
@@ -6004,19 +5868,7 @@
           <w:sz w:val="23"/>
           <w:szCs w:val="23"/>
         </w:rPr>
-        <w:t xml:space="preserve"> </w:t>
-      </w:r>
-      <w:proofErr w:type="gramStart"/>
-      <w:r>
-        <w:rPr>
-          <w:rFonts w:ascii="Arial" w:hAnsi="Arial" w:cs="Arial"/>
-          <w:b/>
-          <w:bCs/>
-          <w:color w:val="000000" w:themeColor="text1"/>
-          <w:sz w:val="23"/>
-          <w:szCs w:val="23"/>
-        </w:rPr>
-        <w:t>28</w:t>
+        <w:t xml:space="preserve"> 28</w:t>
       </w:r>
       <w:r>
         <w:rPr>
@@ -6035,18 +5887,7 @@
           <w:sz w:val="26"/>
           <w:szCs w:val="26"/>
         </w:rPr>
-        <w:t>:</w:t>
-      </w:r>
-      <w:proofErr w:type="gramEnd"/>
-      <w:r>
-        <w:rPr>
-          <w:b/>
-          <w:bCs/>
-          <w:color w:val="FF0000"/>
-          <w:sz w:val="26"/>
-          <w:szCs w:val="26"/>
-        </w:rPr>
-        <w:t xml:space="preserve"> </w:t>
+        <w:t xml:space="preserve">: </w:t>
       </w:r>
       <w:r>
         <w:rPr>
@@ -6245,19 +6086,7 @@
           <w:sz w:val="23"/>
           <w:szCs w:val="23"/>
         </w:rPr>
-        <w:t xml:space="preserve"> </w:t>
-      </w:r>
-      <w:proofErr w:type="gramStart"/>
-      <w:r>
-        <w:rPr>
-          <w:rFonts w:ascii="Arial" w:hAnsi="Arial" w:cs="Arial"/>
-          <w:b/>
-          <w:bCs/>
-          <w:color w:val="000000" w:themeColor="text1"/>
-          <w:sz w:val="23"/>
-          <w:szCs w:val="23"/>
-        </w:rPr>
-        <w:t>29</w:t>
+        <w:t xml:space="preserve"> 29</w:t>
       </w:r>
       <w:r>
         <w:rPr>
@@ -6276,18 +6105,7 @@
           <w:sz w:val="26"/>
           <w:szCs w:val="26"/>
         </w:rPr>
-        <w:t>:</w:t>
-      </w:r>
-      <w:proofErr w:type="gramEnd"/>
-      <w:r>
-        <w:rPr>
-          <w:b/>
-          <w:bCs/>
-          <w:color w:val="FF0000"/>
-          <w:sz w:val="26"/>
-          <w:szCs w:val="26"/>
-        </w:rPr>
-        <w:t xml:space="preserve"> </w:t>
+        <w:t xml:space="preserve">: </w:t>
       </w:r>
       <w:r>
         <w:rPr>
@@ -6365,18 +6183,7 @@
           <w:szCs w:val="20"/>
           <w:shd w:val="clear" w:color="auto" w:fill="F9F2F4"/>
         </w:rPr>
-        <w:t xml:space="preserve">n = </w:t>
-      </w:r>
-      <w:proofErr w:type="gramStart"/>
-      <w:r>
-        <w:rPr>
-          <w:rFonts w:ascii="Consolas" w:eastAsia="Times New Roman" w:hAnsi="Consolas" w:cs="Courier New"/>
-          <w:color w:val="FF0000"/>
-          <w:sz w:val="20"/>
-          <w:szCs w:val="20"/>
-          <w:shd w:val="clear" w:color="auto" w:fill="F9F2F4"/>
-        </w:rPr>
-        <w:t>12</w:t>
+        <w:t>n = 12</w:t>
       </w:r>
       <w:r>
         <w:rPr>
@@ -6385,17 +6192,7 @@
           <w:sz w:val="23"/>
           <w:szCs w:val="23"/>
         </w:rPr>
-        <w:t> ,</w:t>
-      </w:r>
-      <w:proofErr w:type="gramEnd"/>
-      <w:r>
-        <w:rPr>
-          <w:rFonts w:ascii="Arial" w:eastAsia="Times New Roman" w:hAnsi="Arial" w:cs="Arial"/>
-          <w:color w:val="FF0000"/>
-          <w:sz w:val="23"/>
-          <w:szCs w:val="23"/>
-        </w:rPr>
-        <w:t xml:space="preserve"> the program produces the following result:</w:t>
+        <w:t> , the program produces the following result:</w:t>
       </w:r>
     </w:p>
     <w:p>
@@ -6490,20 +6287,8 @@
           <w:szCs w:val="20"/>
           <w:shd w:val="clear" w:color="auto" w:fill="F9F2F4"/>
         </w:rPr>
-        <w:t xml:space="preserve">1, 2, 3, 4, 6, </w:t>
-      </w:r>
-      <w:proofErr w:type="gramStart"/>
-      <w:r>
-        <w:rPr>
-          <w:rFonts w:ascii="Consolas" w:eastAsia="Times New Roman" w:hAnsi="Consolas" w:cs="Courier New"/>
-          <w:color w:val="FF0000"/>
-          <w:sz w:val="20"/>
-          <w:szCs w:val="20"/>
-          <w:shd w:val="clear" w:color="auto" w:fill="F9F2F4"/>
-        </w:rPr>
-        <w:t>12</w:t>
-      </w:r>
-      <w:proofErr w:type="gramEnd"/>
+        <w:t>1, 2, 3, 4, 6, 12</w:t>
+      </w:r>
     </w:p>
     <w:p>
       <w:pPr>
@@ -6550,19 +6335,7 @@
           <w:sz w:val="23"/>
           <w:szCs w:val="23"/>
         </w:rPr>
-        <w:t xml:space="preserve"> </w:t>
-      </w:r>
-      <w:proofErr w:type="gramStart"/>
-      <w:r>
-        <w:rPr>
-          <w:rFonts w:ascii="Arial" w:hAnsi="Arial" w:cs="Arial"/>
-          <w:b/>
-          <w:bCs/>
-          <w:color w:val="000000" w:themeColor="text1"/>
-          <w:sz w:val="23"/>
-          <w:szCs w:val="23"/>
-        </w:rPr>
-        <w:t>30</w:t>
+        <w:t xml:space="preserve"> 30</w:t>
       </w:r>
       <w:r>
         <w:rPr>
@@ -6581,18 +6354,7 @@
           <w:sz w:val="26"/>
           <w:szCs w:val="26"/>
         </w:rPr>
-        <w:t>:</w:t>
-      </w:r>
-      <w:proofErr w:type="gramEnd"/>
-      <w:r>
-        <w:rPr>
-          <w:b/>
-          <w:bCs/>
-          <w:color w:val="7030A0"/>
-          <w:sz w:val="26"/>
-          <w:szCs w:val="26"/>
-        </w:rPr>
-        <w:t xml:space="preserve"> </w:t>
+        <w:t xml:space="preserve">: </w:t>
       </w:r>
       <w:r>
         <w:rPr>
@@ -6833,19 +6595,7 @@
           <w:sz w:val="23"/>
           <w:szCs w:val="23"/>
         </w:rPr>
-        <w:t xml:space="preserve"> </w:t>
-      </w:r>
-      <w:proofErr w:type="gramStart"/>
-      <w:r>
-        <w:rPr>
-          <w:rFonts w:ascii="Arial" w:hAnsi="Arial" w:cs="Arial"/>
-          <w:b/>
-          <w:bCs/>
-          <w:color w:val="000000" w:themeColor="text1"/>
-          <w:sz w:val="23"/>
-          <w:szCs w:val="23"/>
-        </w:rPr>
-        <w:t>31</w:t>
+        <w:t xml:space="preserve"> 31</w:t>
       </w:r>
       <w:r>
         <w:rPr>
@@ -6863,17 +6613,7 @@
           <w:sz w:val="26"/>
           <w:szCs w:val="26"/>
         </w:rPr>
-        <w:t>:</w:t>
-      </w:r>
-      <w:proofErr w:type="gramEnd"/>
-      <w:r>
-        <w:rPr>
-          <w:b/>
-          <w:bCs/>
-          <w:sz w:val="26"/>
-          <w:szCs w:val="26"/>
-        </w:rPr>
-        <w:t xml:space="preserve"> </w:t>
+        <w:t xml:space="preserve">: </w:t>
       </w:r>
       <w:r>
         <w:rPr>
@@ -7128,19 +6868,7 @@
           <w:sz w:val="23"/>
           <w:szCs w:val="23"/>
         </w:rPr>
-        <w:t xml:space="preserve"> </w:t>
-      </w:r>
-      <w:proofErr w:type="gramStart"/>
-      <w:r>
-        <w:rPr>
-          <w:rFonts w:ascii="Arial" w:hAnsi="Arial" w:cs="Arial"/>
-          <w:b/>
-          <w:bCs/>
-          <w:color w:val="000000" w:themeColor="text1"/>
-          <w:sz w:val="23"/>
-          <w:szCs w:val="23"/>
-        </w:rPr>
-        <w:t>32</w:t>
+        <w:t xml:space="preserve"> 32</w:t>
       </w:r>
       <w:r>
         <w:rPr>
@@ -7158,17 +6886,7 @@
           <w:sz w:val="26"/>
           <w:szCs w:val="26"/>
         </w:rPr>
-        <w:t>:</w:t>
-      </w:r>
-      <w:proofErr w:type="gramEnd"/>
-      <w:r>
-        <w:rPr>
-          <w:b/>
-          <w:bCs/>
-          <w:sz w:val="26"/>
-          <w:szCs w:val="26"/>
-        </w:rPr>
-        <w:t xml:space="preserve"> </w:t>
+        <w:t xml:space="preserve">: </w:t>
       </w:r>
       <w:r>
         <w:rPr>
@@ -7325,19 +7043,7 @@
           <w:sz w:val="23"/>
           <w:szCs w:val="23"/>
         </w:rPr>
-        <w:t xml:space="preserve"> </w:t>
-      </w:r>
-      <w:proofErr w:type="gramStart"/>
-      <w:r>
-        <w:rPr>
-          <w:rFonts w:ascii="Arial" w:hAnsi="Arial" w:cs="Arial"/>
-          <w:b/>
-          <w:bCs/>
-          <w:color w:val="000000" w:themeColor="text1"/>
-          <w:sz w:val="23"/>
-          <w:szCs w:val="23"/>
-        </w:rPr>
-        <w:t>33</w:t>
+        <w:t xml:space="preserve"> 33</w:t>
       </w:r>
       <w:r>
         <w:rPr>
@@ -7355,17 +7061,7 @@
           <w:sz w:val="26"/>
           <w:szCs w:val="26"/>
         </w:rPr>
-        <w:t>:</w:t>
-      </w:r>
-      <w:proofErr w:type="gramEnd"/>
-      <w:r>
-        <w:rPr>
-          <w:b/>
-          <w:bCs/>
-          <w:sz w:val="26"/>
-          <w:szCs w:val="26"/>
-        </w:rPr>
-        <w:t xml:space="preserve"> </w:t>
+        <w:t xml:space="preserve">: </w:t>
       </w:r>
       <w:r>
         <w:rPr>
@@ -7522,19 +7218,7 @@
           <w:sz w:val="23"/>
           <w:szCs w:val="23"/>
         </w:rPr>
-        <w:t xml:space="preserve"> </w:t>
-      </w:r>
-      <w:proofErr w:type="gramStart"/>
-      <w:r>
-        <w:rPr>
-          <w:rFonts w:ascii="Arial" w:hAnsi="Arial" w:cs="Arial"/>
-          <w:b/>
-          <w:bCs/>
-          <w:color w:val="000000" w:themeColor="text1"/>
-          <w:sz w:val="23"/>
-          <w:szCs w:val="23"/>
-        </w:rPr>
-        <w:t>34</w:t>
+        <w:t xml:space="preserve"> 34</w:t>
       </w:r>
       <w:r>
         <w:rPr>
@@ -7552,17 +7236,7 @@
           <w:sz w:val="26"/>
           <w:szCs w:val="26"/>
         </w:rPr>
-        <w:t>:</w:t>
-      </w:r>
-      <w:proofErr w:type="gramEnd"/>
-      <w:r>
-        <w:rPr>
-          <w:b/>
-          <w:bCs/>
-          <w:sz w:val="26"/>
-          <w:szCs w:val="26"/>
-        </w:rPr>
-        <w:t xml:space="preserve"> </w:t>
+        <w:t xml:space="preserve">: </w:t>
       </w:r>
       <w:r>
         <w:rPr>
@@ -7720,27 +7394,15 @@
           <w:sz w:val="23"/>
           <w:szCs w:val="23"/>
         </w:rPr>
-        <w:t xml:space="preserve"> </w:t>
-      </w:r>
-      <w:proofErr w:type="gramStart"/>
-      <w:r>
-        <w:rPr>
-          <w:rFonts w:ascii="Arial" w:hAnsi="Arial" w:cs="Arial"/>
-          <w:b/>
-          <w:bCs/>
+        <w:t xml:space="preserve"> 35</w:t>
+      </w:r>
+      <w:r>
+        <w:rPr>
+          <w:rFonts w:ascii="Arial" w:hAnsi="Arial" w:cs="Arial"/>
           <w:color w:val="000000" w:themeColor="text1"/>
           <w:sz w:val="23"/>
           <w:szCs w:val="23"/>
         </w:rPr>
-        <w:t>35</w:t>
-      </w:r>
-      <w:r>
-        <w:rPr>
-          <w:rFonts w:ascii="Arial" w:hAnsi="Arial" w:cs="Arial"/>
-          <w:color w:val="000000" w:themeColor="text1"/>
-          <w:sz w:val="23"/>
-          <w:szCs w:val="23"/>
-        </w:rPr>
         <w:t>:</w:t>
       </w:r>
       <w:r>
@@ -7751,18 +7413,7 @@
           <w:szCs w:val="23"/>
           <w:shd w:val="clear" w:color="auto" w:fill="FFFFFF"/>
         </w:rPr>
-        <w:t>:</w:t>
-      </w:r>
-      <w:proofErr w:type="gramEnd"/>
-      <w:r>
-        <w:rPr>
-          <w:rFonts w:ascii="Arial" w:hAnsi="Arial" w:cs="Arial"/>
-          <w:color w:val="000000"/>
-          <w:sz w:val="23"/>
-          <w:szCs w:val="23"/>
-          <w:shd w:val="clear" w:color="auto" w:fill="FFFFFF"/>
-        </w:rPr>
-        <w:t xml:space="preserve"> Write a program to print all numbers from </w:t>
+        <w:t>: Write a program to print all numbers from </w:t>
       </w:r>
       <w:r>
         <w:rPr>
@@ -7993,7 +7644,6 @@
         </w:rPr>
         <w:t xml:space="preserve">Program 1 </w:t>
       </w:r>
-      <w:proofErr w:type="gramStart"/>
       <w:r>
         <w:rPr>
           <w:rFonts w:ascii="Arial" w:hAnsi="Arial" w:cs="Arial"/>
@@ -8003,19 +7653,7 @@
           <w:szCs w:val="24"/>
           <w:u w:val="single"/>
         </w:rPr>
-        <w:t>( 2</w:t>
-      </w:r>
-      <w:proofErr w:type="gramEnd"/>
-      <w:r>
-        <w:rPr>
-          <w:rFonts w:ascii="Arial" w:hAnsi="Arial" w:cs="Arial"/>
-          <w:b/>
-          <w:color w:val="FF0000"/>
-          <w:sz w:val="24"/>
-          <w:szCs w:val="24"/>
-          <w:u w:val="single"/>
-        </w:rPr>
-        <w:t xml:space="preserve"> marks)</w:t>
+        <w:t>( 2 marks)</w:t>
       </w:r>
     </w:p>
     <w:p>
@@ -8079,25 +7717,7 @@
           <w:sz w:val="24"/>
           <w:szCs w:val="24"/>
         </w:rPr>
-        <w:t>Enter an expression (+ - * /): 4*</w:t>
-      </w:r>
-      <w:proofErr w:type="gramStart"/>
-      <w:r>
-        <w:rPr>
-          <w:rFonts w:ascii="Arial" w:hAnsi="Arial" w:cs="Arial"/>
-          <w:sz w:val="24"/>
-          <w:szCs w:val="24"/>
-        </w:rPr>
-        <w:t>5</w:t>
-      </w:r>
-      <w:proofErr w:type="gramEnd"/>
-      <w:r>
-        <w:rPr>
-          <w:rFonts w:ascii="Arial" w:hAnsi="Arial" w:cs="Arial"/>
-          <w:sz w:val="24"/>
-          <w:szCs w:val="24"/>
-        </w:rPr>
-        <w:t xml:space="preserve"> </w:t>
+        <w:t xml:space="preserve">Enter an expression (+ - * /): 4*5 </w:t>
       </w:r>
     </w:p>
     <w:p>
@@ -8360,7 +7980,6 @@
                 <w:szCs w:val="24"/>
               </w:rPr>
             </w:pPr>
-            <w:proofErr w:type="gramStart"/>
             <w:r>
               <w:rPr>
                 <w:rFonts w:ascii="Arial" w:hAnsi="Arial" w:cs="Arial"/>
@@ -8369,18 +7988,7 @@
                 <w:sz w:val="24"/>
                 <w:szCs w:val="24"/>
               </w:rPr>
-              <w:t>format  num</w:t>
-            </w:r>
-            <w:proofErr w:type="gramEnd"/>
-            <w:r>
-              <w:rPr>
-                <w:rFonts w:ascii="Arial" w:hAnsi="Arial" w:cs="Arial"/>
-                <w:bCs/>
-                <w:iCs/>
-                <w:sz w:val="24"/>
-                <w:szCs w:val="24"/>
-              </w:rPr>
-              <w:t>1 operator num2</w:t>
+              <w:t>format  num1 operator num2</w:t>
             </w:r>
           </w:p>
           <w:p>
@@ -8463,7 +8071,6 @@
                 <w:szCs w:val="24"/>
               </w:rPr>
             </w:pPr>
-            <w:proofErr w:type="gramStart"/>
             <w:r>
               <w:rPr>
                 <w:rFonts w:ascii="Arial" w:hAnsi="Arial" w:cs="Arial"/>
@@ -8474,7 +8081,6 @@
               </w:rPr>
               <w:t>char  op</w:t>
             </w:r>
-            <w:proofErr w:type="gramEnd"/>
           </w:p>
           <w:p>
             <w:pPr>
@@ -8591,20 +8197,8 @@
                 <w:sz w:val="24"/>
                 <w:szCs w:val="24"/>
               </w:rPr>
-              <w:t xml:space="preserve">Accept num1, op, </w:t>
-            </w:r>
-            <w:proofErr w:type="gramStart"/>
-            <w:r>
-              <w:rPr>
-                <w:rFonts w:ascii="Arial" w:hAnsi="Arial" w:cs="Arial"/>
-                <w:bCs/>
-                <w:iCs/>
-                <w:sz w:val="24"/>
-                <w:szCs w:val="24"/>
-              </w:rPr>
-              <w:t>num2</w:t>
-            </w:r>
-            <w:proofErr w:type="gramEnd"/>
+              <w:t>Accept num1, op, num2</w:t>
+            </w:r>
           </w:p>
           <w:p>
             <w:pPr>
@@ -8627,25 +8221,21 @@
                 <w:sz w:val="24"/>
                 <w:szCs w:val="24"/>
               </w:rPr>
-              <w:t xml:space="preserve">Calculate </w:t>
-            </w:r>
-            <w:proofErr w:type="gramStart"/>
-            <w:r>
-              <w:rPr>
-                <w:rFonts w:ascii="Arial" w:hAnsi="Arial" w:cs="Arial"/>
-                <w:b/>
+              <w:t>Calculate result</w:t>
+            </w:r>
+          </w:p>
+          <w:p>
+            <w:pPr>
+              <w:pStyle w:val="NoSpacing"/>
+              <w:rPr>
+                <w:rFonts w:ascii="Arial" w:hAnsi="Arial" w:cs="Arial"/>
                 <w:bCs/>
                 <w:iCs/>
                 <w:sz w:val="24"/>
                 <w:szCs w:val="24"/>
               </w:rPr>
-              <w:t>result</w:t>
-            </w:r>
-            <w:proofErr w:type="gramEnd"/>
-          </w:p>
-          <w:p>
-            <w:pPr>
-              <w:pStyle w:val="NoSpacing"/>
+            </w:pPr>
+            <w:r>
               <w:rPr>
                 <w:rFonts w:ascii="Arial" w:hAnsi="Arial" w:cs="Arial"/>
                 <w:bCs/>
@@ -8653,29 +8243,8 @@
                 <w:sz w:val="24"/>
                 <w:szCs w:val="24"/>
               </w:rPr>
-            </w:pPr>
-            <w:r>
-              <w:rPr>
-                <w:rFonts w:ascii="Arial" w:hAnsi="Arial" w:cs="Arial"/>
-                <w:bCs/>
-                <w:iCs/>
-                <w:sz w:val="24"/>
-                <w:szCs w:val="24"/>
-              </w:rPr>
-              <w:t xml:space="preserve">Print out </w:t>
-            </w:r>
-            <w:proofErr w:type="gramStart"/>
-            <w:r>
-              <w:rPr>
-                <w:rFonts w:ascii="Arial" w:hAnsi="Arial" w:cs="Arial"/>
-                <w:bCs/>
-                <w:iCs/>
-                <w:sz w:val="24"/>
-                <w:szCs w:val="24"/>
-              </w:rPr>
-              <w:t>result</w:t>
-            </w:r>
-            <w:proofErr w:type="gramEnd"/>
+              <w:t>Print out result</w:t>
+            </w:r>
           </w:p>
           <w:p>
             <w:pPr>
@@ -8733,7 +8302,6 @@
                 <w:lang w:val="nl-NL"/>
               </w:rPr>
             </w:pPr>
-            <w:proofErr w:type="gramStart"/>
             <w:r>
               <w:rPr>
                 <w:rFonts w:ascii="Arial" w:hAnsi="Arial" w:cs="Arial"/>
@@ -8752,9 +8320,8 @@
                 <w:szCs w:val="24"/>
                 <w:lang w:val="nl-NL"/>
               </w:rPr>
-              <w:t>“</w:t>
-            </w:r>
-            <w:proofErr w:type="gramEnd"/>
+              <w:t>“%lf</w:t>
+            </w:r>
             <w:r>
               <w:rPr>
                 <w:rFonts w:ascii="Arial" w:hAnsi="Arial" w:cs="Arial"/>
@@ -8762,7 +8329,7 @@
                 <w:szCs w:val="24"/>
                 <w:lang w:val="nl-NL"/>
               </w:rPr>
-              <w:t>%lf</w:t>
+              <w:t xml:space="preserve"> </w:t>
             </w:r>
             <w:r>
               <w:rPr>
@@ -8780,29 +8347,38 @@
                 <w:szCs w:val="24"/>
                 <w:lang w:val="nl-NL"/>
               </w:rPr>
-              <w:t xml:space="preserve"> </w:t>
-            </w:r>
-            <w:r>
+              <w:t>%c%lf”, &amp;num1, &amp;op, &amp;num2)</w:t>
+            </w:r>
+          </w:p>
+          <w:p>
+            <w:pPr>
+              <w:pStyle w:val="NoSpacing"/>
               <w:rPr>
                 <w:rFonts w:ascii="Arial" w:hAnsi="Arial" w:cs="Arial"/>
                 <w:sz w:val="24"/>
                 <w:szCs w:val="24"/>
                 <w:lang w:val="nl-NL"/>
               </w:rPr>
-              <w:t>%c%lf”, &amp;num1, &amp;op, &amp;num2)</w:t>
-            </w:r>
-          </w:p>
-          <w:p>
-            <w:pPr>
-              <w:pStyle w:val="NoSpacing"/>
+            </w:pPr>
+            <w:r>
               <w:rPr>
                 <w:rFonts w:ascii="Arial" w:hAnsi="Arial" w:cs="Arial"/>
                 <w:sz w:val="24"/>
                 <w:szCs w:val="24"/>
                 <w:lang w:val="nl-NL"/>
               </w:rPr>
-            </w:pPr>
-            <w:proofErr w:type="gramStart"/>
+              <w:t>switch (op)</w:t>
+            </w:r>
+          </w:p>
+          <w:p>
+            <w:pPr>
+              <w:pStyle w:val="NoSpacing"/>
+              <w:rPr>
+                <w:rFonts w:ascii="Arial" w:hAnsi="Arial" w:cs="Arial"/>
+                <w:sz w:val="24"/>
+                <w:szCs w:val="24"/>
+              </w:rPr>
+            </w:pPr>
             <w:r>
               <w:rPr>
                 <w:rFonts w:ascii="Arial" w:hAnsi="Arial" w:cs="Arial"/>
@@ -8810,330 +8386,177 @@
                 <w:szCs w:val="24"/>
                 <w:lang w:val="nl-NL"/>
               </w:rPr>
-              <w:t>switch</w:t>
-            </w:r>
-            <w:proofErr w:type="gramEnd"/>
-            <w:r>
-              <w:rPr>
-                <w:rFonts w:ascii="Arial" w:hAnsi="Arial" w:cs="Arial"/>
-                <w:sz w:val="24"/>
-                <w:szCs w:val="24"/>
-                <w:lang w:val="nl-NL"/>
-              </w:rPr>
-              <w:t xml:space="preserve"> (op)</w:t>
-            </w:r>
-          </w:p>
-          <w:p>
-            <w:pPr>
-              <w:pStyle w:val="NoSpacing"/>
-              <w:rPr>
-                <w:rFonts w:ascii="Arial" w:hAnsi="Arial" w:cs="Arial"/>
-                <w:sz w:val="24"/>
-                <w:szCs w:val="24"/>
-              </w:rPr>
-            </w:pPr>
-            <w:r>
-              <w:rPr>
-                <w:rFonts w:ascii="Arial" w:hAnsi="Arial" w:cs="Arial"/>
-                <w:sz w:val="24"/>
-                <w:szCs w:val="24"/>
-                <w:lang w:val="nl-NL"/>
-              </w:rPr>
               <w:t xml:space="preserve">              </w:t>
             </w:r>
-            <w:proofErr w:type="gramStart"/>
-            <w:r>
-              <w:rPr>
-                <w:rFonts w:ascii="Arial" w:hAnsi="Arial" w:cs="Arial"/>
-                <w:sz w:val="24"/>
-                <w:szCs w:val="24"/>
-              </w:rPr>
-              <w:t xml:space="preserve">{  </w:t>
-            </w:r>
-            <w:proofErr w:type="gramEnd"/>
-            <w:r>
-              <w:rPr>
-                <w:rFonts w:ascii="Arial" w:hAnsi="Arial" w:cs="Arial"/>
-                <w:sz w:val="24"/>
-                <w:szCs w:val="24"/>
-              </w:rPr>
-              <w:t xml:space="preserve">  case ‘+’ : result = num1 + num2;</w:t>
-            </w:r>
-          </w:p>
-          <w:p>
-            <w:pPr>
-              <w:pStyle w:val="NoSpacing"/>
-              <w:rPr>
-                <w:rFonts w:ascii="Arial" w:hAnsi="Arial" w:cs="Arial"/>
-                <w:sz w:val="24"/>
-                <w:szCs w:val="24"/>
-              </w:rPr>
-            </w:pPr>
-            <w:r>
-              <w:rPr>
-                <w:rFonts w:ascii="Arial" w:hAnsi="Arial" w:cs="Arial"/>
-                <w:sz w:val="24"/>
-                <w:szCs w:val="24"/>
-              </w:rPr>
-              <w:t xml:space="preserve">                                    print out </w:t>
-            </w:r>
-            <w:proofErr w:type="gramStart"/>
-            <w:r>
-              <w:rPr>
-                <w:rFonts w:ascii="Arial" w:hAnsi="Arial" w:cs="Arial"/>
-                <w:sz w:val="24"/>
-                <w:szCs w:val="24"/>
-              </w:rPr>
-              <w:t>result;</w:t>
-            </w:r>
-            <w:proofErr w:type="gramEnd"/>
-          </w:p>
-          <w:p>
-            <w:pPr>
-              <w:pStyle w:val="NoSpacing"/>
-              <w:rPr>
-                <w:rFonts w:ascii="Arial" w:hAnsi="Arial" w:cs="Arial"/>
-                <w:sz w:val="24"/>
-                <w:szCs w:val="24"/>
-              </w:rPr>
-            </w:pPr>
-            <w:r>
-              <w:rPr>
-                <w:rFonts w:ascii="Arial" w:hAnsi="Arial" w:cs="Arial"/>
-                <w:sz w:val="24"/>
-                <w:szCs w:val="24"/>
-              </w:rPr>
-              <w:t xml:space="preserve">                                    </w:t>
-            </w:r>
-            <w:proofErr w:type="gramStart"/>
-            <w:r>
-              <w:rPr>
-                <w:rFonts w:ascii="Arial" w:hAnsi="Arial" w:cs="Arial"/>
-                <w:sz w:val="24"/>
-                <w:szCs w:val="24"/>
-              </w:rPr>
-              <w:t>break;</w:t>
-            </w:r>
-            <w:proofErr w:type="gramEnd"/>
-          </w:p>
-          <w:p>
-            <w:pPr>
-              <w:pStyle w:val="NoSpacing"/>
-              <w:rPr>
-                <w:rFonts w:ascii="Arial" w:hAnsi="Arial" w:cs="Arial"/>
-                <w:sz w:val="24"/>
-                <w:szCs w:val="24"/>
-              </w:rPr>
-            </w:pPr>
-            <w:r>
-              <w:rPr>
-                <w:rFonts w:ascii="Arial" w:hAnsi="Arial" w:cs="Arial"/>
-                <w:sz w:val="24"/>
-                <w:szCs w:val="24"/>
-              </w:rPr>
-              <w:t xml:space="preserve">                   case ‘-</w:t>
-            </w:r>
-            <w:proofErr w:type="gramStart"/>
-            <w:r>
-              <w:rPr>
-                <w:rFonts w:ascii="Arial" w:hAnsi="Arial" w:cs="Arial"/>
-                <w:sz w:val="24"/>
-                <w:szCs w:val="24"/>
-              </w:rPr>
-              <w:t>’ :</w:t>
-            </w:r>
-            <w:proofErr w:type="gramEnd"/>
-            <w:r>
-              <w:rPr>
-                <w:rFonts w:ascii="Arial" w:hAnsi="Arial" w:cs="Arial"/>
-                <w:sz w:val="24"/>
-                <w:szCs w:val="24"/>
-              </w:rPr>
-              <w:t xml:space="preserve"> result = num1 - num2;</w:t>
-            </w:r>
-          </w:p>
-          <w:p>
-            <w:pPr>
-              <w:pStyle w:val="NoSpacing"/>
-              <w:rPr>
-                <w:rFonts w:ascii="Arial" w:hAnsi="Arial" w:cs="Arial"/>
-                <w:sz w:val="24"/>
-                <w:szCs w:val="24"/>
-              </w:rPr>
-            </w:pPr>
-            <w:r>
-              <w:rPr>
-                <w:rFonts w:ascii="Arial" w:hAnsi="Arial" w:cs="Arial"/>
-                <w:sz w:val="24"/>
-                <w:szCs w:val="24"/>
-              </w:rPr>
-              <w:t xml:space="preserve">                                    print out </w:t>
-            </w:r>
-            <w:proofErr w:type="gramStart"/>
-            <w:r>
-              <w:rPr>
-                <w:rFonts w:ascii="Arial" w:hAnsi="Arial" w:cs="Arial"/>
-                <w:sz w:val="24"/>
-                <w:szCs w:val="24"/>
-              </w:rPr>
-              <w:t>result;</w:t>
-            </w:r>
-            <w:proofErr w:type="gramEnd"/>
-          </w:p>
-          <w:p>
-            <w:pPr>
-              <w:pStyle w:val="NoSpacing"/>
-              <w:rPr>
-                <w:rFonts w:ascii="Arial" w:hAnsi="Arial" w:cs="Arial"/>
-                <w:sz w:val="24"/>
-                <w:szCs w:val="24"/>
-              </w:rPr>
-            </w:pPr>
-            <w:r>
-              <w:rPr>
-                <w:rFonts w:ascii="Arial" w:hAnsi="Arial" w:cs="Arial"/>
-                <w:sz w:val="24"/>
-                <w:szCs w:val="24"/>
-              </w:rPr>
-              <w:t xml:space="preserve">                                    </w:t>
-            </w:r>
-            <w:proofErr w:type="gramStart"/>
-            <w:r>
-              <w:rPr>
-                <w:rFonts w:ascii="Arial" w:hAnsi="Arial" w:cs="Arial"/>
-                <w:sz w:val="24"/>
-                <w:szCs w:val="24"/>
-              </w:rPr>
-              <w:t>break;</w:t>
-            </w:r>
-            <w:proofErr w:type="gramEnd"/>
-          </w:p>
-          <w:p>
-            <w:pPr>
-              <w:pStyle w:val="NoSpacing"/>
-              <w:rPr>
-                <w:rFonts w:ascii="Arial" w:hAnsi="Arial" w:cs="Arial"/>
-                <w:sz w:val="24"/>
-                <w:szCs w:val="24"/>
-              </w:rPr>
-            </w:pPr>
-            <w:r>
-              <w:rPr>
-                <w:rFonts w:ascii="Arial" w:hAnsi="Arial" w:cs="Arial"/>
-                <w:sz w:val="24"/>
-                <w:szCs w:val="24"/>
-              </w:rPr>
-              <w:t xml:space="preserve">                   case ‘*</w:t>
-            </w:r>
-            <w:proofErr w:type="gramStart"/>
-            <w:r>
-              <w:rPr>
-                <w:rFonts w:ascii="Arial" w:hAnsi="Arial" w:cs="Arial"/>
-                <w:sz w:val="24"/>
-                <w:szCs w:val="24"/>
-              </w:rPr>
-              <w:t>’ :</w:t>
-            </w:r>
-            <w:proofErr w:type="gramEnd"/>
-            <w:r>
-              <w:rPr>
-                <w:rFonts w:ascii="Arial" w:hAnsi="Arial" w:cs="Arial"/>
-                <w:sz w:val="24"/>
-                <w:szCs w:val="24"/>
-              </w:rPr>
-              <w:t xml:space="preserve"> result = num1 * num2;</w:t>
-            </w:r>
-          </w:p>
-          <w:p>
-            <w:pPr>
-              <w:pStyle w:val="NoSpacing"/>
-              <w:rPr>
-                <w:rFonts w:ascii="Arial" w:hAnsi="Arial" w:cs="Arial"/>
-                <w:sz w:val="24"/>
-                <w:szCs w:val="24"/>
-              </w:rPr>
-            </w:pPr>
-            <w:r>
-              <w:rPr>
-                <w:rFonts w:ascii="Arial" w:hAnsi="Arial" w:cs="Arial"/>
-                <w:sz w:val="24"/>
-                <w:szCs w:val="24"/>
-              </w:rPr>
-              <w:t xml:space="preserve">                                    print out </w:t>
-            </w:r>
-            <w:proofErr w:type="gramStart"/>
-            <w:r>
-              <w:rPr>
-                <w:rFonts w:ascii="Arial" w:hAnsi="Arial" w:cs="Arial"/>
-                <w:sz w:val="24"/>
-                <w:szCs w:val="24"/>
-              </w:rPr>
-              <w:t>result;</w:t>
-            </w:r>
-            <w:proofErr w:type="gramEnd"/>
-          </w:p>
-          <w:p>
-            <w:pPr>
-              <w:pStyle w:val="NoSpacing"/>
-              <w:rPr>
-                <w:rFonts w:ascii="Arial" w:hAnsi="Arial" w:cs="Arial"/>
-                <w:sz w:val="24"/>
-                <w:szCs w:val="24"/>
-              </w:rPr>
-            </w:pPr>
-            <w:r>
-              <w:rPr>
-                <w:rFonts w:ascii="Arial" w:hAnsi="Arial" w:cs="Arial"/>
-                <w:sz w:val="24"/>
-                <w:szCs w:val="24"/>
-              </w:rPr>
-              <w:t xml:space="preserve">                                    </w:t>
-            </w:r>
-            <w:proofErr w:type="gramStart"/>
-            <w:r>
-              <w:rPr>
-                <w:rFonts w:ascii="Arial" w:hAnsi="Arial" w:cs="Arial"/>
-                <w:sz w:val="24"/>
-                <w:szCs w:val="24"/>
-              </w:rPr>
-              <w:t>break;</w:t>
-            </w:r>
-            <w:proofErr w:type="gramEnd"/>
-          </w:p>
-          <w:p>
-            <w:pPr>
-              <w:pStyle w:val="NoSpacing"/>
-              <w:rPr>
-                <w:rFonts w:ascii="Arial" w:hAnsi="Arial" w:cs="Arial"/>
-                <w:sz w:val="24"/>
-                <w:szCs w:val="24"/>
-              </w:rPr>
-            </w:pPr>
-            <w:r>
-              <w:rPr>
-                <w:rFonts w:ascii="Arial" w:hAnsi="Arial" w:cs="Arial"/>
-                <w:sz w:val="24"/>
-                <w:szCs w:val="24"/>
-              </w:rPr>
-              <w:t xml:space="preserve">                    case ‘/</w:t>
-            </w:r>
-            <w:proofErr w:type="gramStart"/>
-            <w:r>
-              <w:rPr>
-                <w:rFonts w:ascii="Arial" w:hAnsi="Arial" w:cs="Arial"/>
-                <w:sz w:val="24"/>
-                <w:szCs w:val="24"/>
-              </w:rPr>
-              <w:t>’ :</w:t>
-            </w:r>
-            <w:proofErr w:type="gramEnd"/>
-            <w:r>
-              <w:rPr>
-                <w:rFonts w:ascii="Arial" w:hAnsi="Arial" w:cs="Arial"/>
-                <w:sz w:val="24"/>
-                <w:szCs w:val="24"/>
-              </w:rPr>
-              <w:t xml:space="preserve"> if ( num2==0)</w:t>
+            <w:r>
+              <w:rPr>
+                <w:rFonts w:ascii="Arial" w:hAnsi="Arial" w:cs="Arial"/>
+                <w:sz w:val="24"/>
+                <w:szCs w:val="24"/>
+              </w:rPr>
+              <w:t>{    case ‘+’ : result = num1 + num2;</w:t>
+            </w:r>
+          </w:p>
+          <w:p>
+            <w:pPr>
+              <w:pStyle w:val="NoSpacing"/>
+              <w:rPr>
+                <w:rFonts w:ascii="Arial" w:hAnsi="Arial" w:cs="Arial"/>
+                <w:sz w:val="24"/>
+                <w:szCs w:val="24"/>
+              </w:rPr>
+            </w:pPr>
+            <w:r>
+              <w:rPr>
+                <w:rFonts w:ascii="Arial" w:hAnsi="Arial" w:cs="Arial"/>
+                <w:sz w:val="24"/>
+                <w:szCs w:val="24"/>
+              </w:rPr>
+              <w:t xml:space="preserve">                                    print out result;</w:t>
+            </w:r>
+          </w:p>
+          <w:p>
+            <w:pPr>
+              <w:pStyle w:val="NoSpacing"/>
+              <w:rPr>
+                <w:rFonts w:ascii="Arial" w:hAnsi="Arial" w:cs="Arial"/>
+                <w:sz w:val="24"/>
+                <w:szCs w:val="24"/>
+              </w:rPr>
+            </w:pPr>
+            <w:r>
+              <w:rPr>
+                <w:rFonts w:ascii="Arial" w:hAnsi="Arial" w:cs="Arial"/>
+                <w:sz w:val="24"/>
+                <w:szCs w:val="24"/>
+              </w:rPr>
+              <w:t xml:space="preserve">                                    break;</w:t>
+            </w:r>
+          </w:p>
+          <w:p>
+            <w:pPr>
+              <w:pStyle w:val="NoSpacing"/>
+              <w:rPr>
+                <w:rFonts w:ascii="Arial" w:hAnsi="Arial" w:cs="Arial"/>
+                <w:sz w:val="24"/>
+                <w:szCs w:val="24"/>
+              </w:rPr>
+            </w:pPr>
+            <w:r>
+              <w:rPr>
+                <w:rFonts w:ascii="Arial" w:hAnsi="Arial" w:cs="Arial"/>
+                <w:sz w:val="24"/>
+                <w:szCs w:val="24"/>
+              </w:rPr>
+              <w:t xml:space="preserve">                   case ‘-’ : result = num1 - num2;</w:t>
+            </w:r>
+          </w:p>
+          <w:p>
+            <w:pPr>
+              <w:pStyle w:val="NoSpacing"/>
+              <w:rPr>
+                <w:rFonts w:ascii="Arial" w:hAnsi="Arial" w:cs="Arial"/>
+                <w:sz w:val="24"/>
+                <w:szCs w:val="24"/>
+              </w:rPr>
+            </w:pPr>
+            <w:r>
+              <w:rPr>
+                <w:rFonts w:ascii="Arial" w:hAnsi="Arial" w:cs="Arial"/>
+                <w:sz w:val="24"/>
+                <w:szCs w:val="24"/>
+              </w:rPr>
+              <w:t xml:space="preserve">                                    print out result;</w:t>
+            </w:r>
+          </w:p>
+          <w:p>
+            <w:pPr>
+              <w:pStyle w:val="NoSpacing"/>
+              <w:rPr>
+                <w:rFonts w:ascii="Arial" w:hAnsi="Arial" w:cs="Arial"/>
+                <w:sz w:val="24"/>
+                <w:szCs w:val="24"/>
+              </w:rPr>
+            </w:pPr>
+            <w:r>
+              <w:rPr>
+                <w:rFonts w:ascii="Arial" w:hAnsi="Arial" w:cs="Arial"/>
+                <w:sz w:val="24"/>
+                <w:szCs w:val="24"/>
+              </w:rPr>
+              <w:t xml:space="preserve">                                    break;</w:t>
+            </w:r>
+          </w:p>
+          <w:p>
+            <w:pPr>
+              <w:pStyle w:val="NoSpacing"/>
+              <w:rPr>
+                <w:rFonts w:ascii="Arial" w:hAnsi="Arial" w:cs="Arial"/>
+                <w:sz w:val="24"/>
+                <w:szCs w:val="24"/>
+              </w:rPr>
+            </w:pPr>
+            <w:r>
+              <w:rPr>
+                <w:rFonts w:ascii="Arial" w:hAnsi="Arial" w:cs="Arial"/>
+                <w:sz w:val="24"/>
+                <w:szCs w:val="24"/>
+              </w:rPr>
+              <w:t xml:space="preserve">                   case ‘*’ : result = num1 * num2;</w:t>
+            </w:r>
+          </w:p>
+          <w:p>
+            <w:pPr>
+              <w:pStyle w:val="NoSpacing"/>
+              <w:rPr>
+                <w:rFonts w:ascii="Arial" w:hAnsi="Arial" w:cs="Arial"/>
+                <w:sz w:val="24"/>
+                <w:szCs w:val="24"/>
+              </w:rPr>
+            </w:pPr>
+            <w:r>
+              <w:rPr>
+                <w:rFonts w:ascii="Arial" w:hAnsi="Arial" w:cs="Arial"/>
+                <w:sz w:val="24"/>
+                <w:szCs w:val="24"/>
+              </w:rPr>
+              <w:t xml:space="preserve">                                    print out result;</w:t>
+            </w:r>
+          </w:p>
+          <w:p>
+            <w:pPr>
+              <w:pStyle w:val="NoSpacing"/>
+              <w:rPr>
+                <w:rFonts w:ascii="Arial" w:hAnsi="Arial" w:cs="Arial"/>
+                <w:sz w:val="24"/>
+                <w:szCs w:val="24"/>
+              </w:rPr>
+            </w:pPr>
+            <w:r>
+              <w:rPr>
+                <w:rFonts w:ascii="Arial" w:hAnsi="Arial" w:cs="Arial"/>
+                <w:sz w:val="24"/>
+                <w:szCs w:val="24"/>
+              </w:rPr>
+              <w:t xml:space="preserve">                                    break;</w:t>
+            </w:r>
+          </w:p>
+          <w:p>
+            <w:pPr>
+              <w:pStyle w:val="NoSpacing"/>
+              <w:rPr>
+                <w:rFonts w:ascii="Arial" w:hAnsi="Arial" w:cs="Arial"/>
+                <w:sz w:val="24"/>
+                <w:szCs w:val="24"/>
+              </w:rPr>
+            </w:pPr>
+            <w:r>
+              <w:rPr>
+                <w:rFonts w:ascii="Arial" w:hAnsi="Arial" w:cs="Arial"/>
+                <w:sz w:val="24"/>
+                <w:szCs w:val="24"/>
+              </w:rPr>
+              <w:t xml:space="preserve">                    case ‘/’ : if ( num2==0)</w:t>
             </w:r>
           </w:p>
           <w:p>
@@ -9187,54 +8610,26 @@
                 <w:sz w:val="24"/>
                 <w:szCs w:val="24"/>
               </w:rPr>
-              <w:t xml:space="preserve">                                     </w:t>
-            </w:r>
-            <w:proofErr w:type="gramStart"/>
-            <w:r>
-              <w:rPr>
-                <w:rFonts w:ascii="Arial" w:hAnsi="Arial" w:cs="Arial"/>
-                <w:sz w:val="24"/>
-                <w:szCs w:val="24"/>
-              </w:rPr>
-              <w:t>{ result</w:t>
-            </w:r>
-            <w:proofErr w:type="gramEnd"/>
-            <w:r>
-              <w:rPr>
-                <w:rFonts w:ascii="Arial" w:hAnsi="Arial" w:cs="Arial"/>
-                <w:sz w:val="24"/>
-                <w:szCs w:val="24"/>
-              </w:rPr>
-              <w:t xml:space="preserve"> = num1 / num2;</w:t>
-            </w:r>
-          </w:p>
-          <w:p>
-            <w:pPr>
-              <w:pStyle w:val="NoSpacing"/>
-              <w:rPr>
-                <w:rFonts w:ascii="Arial" w:hAnsi="Arial" w:cs="Arial"/>
-                <w:sz w:val="24"/>
-                <w:szCs w:val="24"/>
-              </w:rPr>
-            </w:pPr>
-            <w:r>
-              <w:rPr>
-                <w:rFonts w:ascii="Arial" w:hAnsi="Arial" w:cs="Arial"/>
-                <w:sz w:val="24"/>
-                <w:szCs w:val="24"/>
-              </w:rPr>
-              <w:t xml:space="preserve">                                           print out </w:t>
-            </w:r>
-            <w:proofErr w:type="gramStart"/>
-            <w:r>
-              <w:rPr>
-                <w:rFonts w:ascii="Arial" w:hAnsi="Arial" w:cs="Arial"/>
-                <w:sz w:val="24"/>
-                <w:szCs w:val="24"/>
-              </w:rPr>
-              <w:t>result;</w:t>
-            </w:r>
-            <w:proofErr w:type="gramEnd"/>
+              <w:t xml:space="preserve">                                     { result = num1 / num2;</w:t>
+            </w:r>
+          </w:p>
+          <w:p>
+            <w:pPr>
+              <w:pStyle w:val="NoSpacing"/>
+              <w:rPr>
+                <w:rFonts w:ascii="Arial" w:hAnsi="Arial" w:cs="Arial"/>
+                <w:sz w:val="24"/>
+                <w:szCs w:val="24"/>
+              </w:rPr>
+            </w:pPr>
+            <w:r>
+              <w:rPr>
+                <w:rFonts w:ascii="Arial" w:hAnsi="Arial" w:cs="Arial"/>
+                <w:sz w:val="24"/>
+                <w:szCs w:val="24"/>
+              </w:rPr>
+              <w:t xml:space="preserve">                                           print out result;</w:t>
+            </w:r>
           </w:p>
           <w:p>
             <w:pPr>
@@ -9269,53 +8664,25 @@
                 <w:sz w:val="24"/>
                 <w:szCs w:val="24"/>
               </w:rPr>
-              <w:t xml:space="preserve">                                    </w:t>
-            </w:r>
-            <w:proofErr w:type="gramStart"/>
-            <w:r>
-              <w:rPr>
-                <w:rFonts w:ascii="Arial" w:hAnsi="Arial" w:cs="Arial"/>
-                <w:sz w:val="24"/>
-                <w:szCs w:val="24"/>
-              </w:rPr>
-              <w:t>break;</w:t>
-            </w:r>
-            <w:proofErr w:type="gramEnd"/>
-          </w:p>
-          <w:p>
-            <w:pPr>
-              <w:pStyle w:val="NoSpacing"/>
-              <w:rPr>
-                <w:rFonts w:ascii="Arial" w:hAnsi="Arial" w:cs="Arial"/>
-                <w:sz w:val="24"/>
-                <w:szCs w:val="24"/>
-              </w:rPr>
-            </w:pPr>
-            <w:r>
-              <w:rPr>
-                <w:rFonts w:ascii="Arial" w:hAnsi="Arial" w:cs="Arial"/>
-                <w:sz w:val="24"/>
-                <w:szCs w:val="24"/>
-              </w:rPr>
-              <w:t xml:space="preserve">                    default: print out “Op is not </w:t>
-            </w:r>
-            <w:proofErr w:type="gramStart"/>
-            <w:r>
-              <w:rPr>
-                <w:rFonts w:ascii="Arial" w:hAnsi="Arial" w:cs="Arial"/>
-                <w:sz w:val="24"/>
-                <w:szCs w:val="24"/>
-              </w:rPr>
-              <w:t>supported</w:t>
-            </w:r>
-            <w:proofErr w:type="gramEnd"/>
-            <w:r>
-              <w:rPr>
-                <w:rFonts w:ascii="Arial" w:hAnsi="Arial" w:cs="Arial"/>
-                <w:sz w:val="24"/>
-                <w:szCs w:val="24"/>
-              </w:rPr>
-              <w:t>”</w:t>
+              <w:t xml:space="preserve">                                    break;</w:t>
+            </w:r>
+          </w:p>
+          <w:p>
+            <w:pPr>
+              <w:pStyle w:val="NoSpacing"/>
+              <w:rPr>
+                <w:rFonts w:ascii="Arial" w:hAnsi="Arial" w:cs="Arial"/>
+                <w:sz w:val="24"/>
+                <w:szCs w:val="24"/>
+              </w:rPr>
+            </w:pPr>
+            <w:r>
+              <w:rPr>
+                <w:rFonts w:ascii="Arial" w:hAnsi="Arial" w:cs="Arial"/>
+                <w:sz w:val="24"/>
+                <w:szCs w:val="24"/>
+              </w:rPr>
+              <w:t xml:space="preserve">                    default: print out “Op is not supported”</w:t>
             </w:r>
           </w:p>
           <w:p>
@@ -9404,7 +8771,6 @@
         </w:rPr>
         <w:t xml:space="preserve">Program 2 </w:t>
       </w:r>
-      <w:proofErr w:type="gramStart"/>
       <w:r>
         <w:rPr>
           <w:rFonts w:ascii="Arial" w:hAnsi="Arial" w:cs="Arial"/>
@@ -9414,19 +8780,7 @@
           <w:szCs w:val="24"/>
           <w:u w:val="single"/>
         </w:rPr>
-        <w:t>( 2</w:t>
-      </w:r>
-      <w:proofErr w:type="gramEnd"/>
-      <w:r>
-        <w:rPr>
-          <w:rFonts w:ascii="Arial" w:hAnsi="Arial" w:cs="Arial"/>
-          <w:b/>
-          <w:color w:val="FF0000"/>
-          <w:sz w:val="24"/>
-          <w:szCs w:val="24"/>
-          <w:u w:val="single"/>
-        </w:rPr>
-        <w:t xml:space="preserve"> marks) – Yearly Personal Income Tax</w:t>
+        <w:t>( 2 marks) – Yearly Personal Income Tax</w:t>
       </w:r>
     </w:p>
     <w:p>
@@ -9475,38 +8829,28 @@
         </w:rPr>
         <w:t xml:space="preserve">In Viet Nam, each people </w:t>
       </w:r>
-      <w:proofErr w:type="gramStart"/>
       <w:r>
         <w:rPr>
           <w:rFonts w:ascii="Arial" w:eastAsia="Calibri" w:hAnsi="Arial" w:cs="Arial"/>
           <w:sz w:val="24"/>
           <w:szCs w:val="24"/>
         </w:rPr>
-        <w:t>has</w:t>
-      </w:r>
-      <w:proofErr w:type="gramEnd"/>
+        <w:t xml:space="preserve">has to pay for his/her </w:t>
+      </w:r>
+      <w:r>
+        <w:rPr>
+          <w:rFonts w:ascii="Arial" w:hAnsi="Arial" w:cs="Arial"/>
+          <w:sz w:val="24"/>
+          <w:szCs w:val="24"/>
+        </w:rPr>
+        <w:t xml:space="preserve">yearly </w:t>
+      </w:r>
       <w:r>
         <w:rPr>
           <w:rFonts w:ascii="Arial" w:eastAsia="Calibri" w:hAnsi="Arial" w:cs="Arial"/>
           <w:sz w:val="24"/>
           <w:szCs w:val="24"/>
         </w:rPr>
-        <w:t xml:space="preserve"> to pay for his/her </w:t>
-      </w:r>
-      <w:r>
-        <w:rPr>
-          <w:rFonts w:ascii="Arial" w:hAnsi="Arial" w:cs="Arial"/>
-          <w:sz w:val="24"/>
-          <w:szCs w:val="24"/>
-        </w:rPr>
-        <w:t xml:space="preserve">yearly </w:t>
-      </w:r>
-      <w:r>
-        <w:rPr>
-          <w:rFonts w:ascii="Arial" w:eastAsia="Calibri" w:hAnsi="Arial" w:cs="Arial"/>
-          <w:sz w:val="24"/>
-          <w:szCs w:val="24"/>
-        </w:rPr>
         <w:t>personal income tax</w:t>
       </w:r>
       <w:r>
@@ -9689,25 +9033,7 @@
           <w:sz w:val="24"/>
           <w:szCs w:val="24"/>
         </w:rPr>
-        <w:t xml:space="preserve"> dependents, </w:t>
-      </w:r>
-      <w:proofErr w:type="gramStart"/>
-      <w:r>
-        <w:rPr>
-          <w:rFonts w:ascii="Arial" w:hAnsi="Arial" w:cs="Arial"/>
-          <w:sz w:val="24"/>
-          <w:szCs w:val="24"/>
-        </w:rPr>
-        <w:t>Yearly</w:t>
-      </w:r>
-      <w:proofErr w:type="gramEnd"/>
-      <w:r>
-        <w:rPr>
-          <w:rFonts w:ascii="Arial" w:hAnsi="Arial" w:cs="Arial"/>
-          <w:sz w:val="24"/>
-          <w:szCs w:val="24"/>
-        </w:rPr>
-        <w:t xml:space="preserve"> tax-free income: </w:t>
+        <w:t xml:space="preserve"> dependents, Yearly tax-free income: </w:t>
       </w:r>
       <w:r>
         <w:rPr>
@@ -9904,27 +9230,7 @@
           <w:sz w:val="24"/>
           <w:szCs w:val="24"/>
         </w:rPr>
-        <w:t xml:space="preserve"> </w:t>
-      </w:r>
-      <w:proofErr w:type="gramStart"/>
-      <w:r>
-        <w:rPr>
-          <w:rFonts w:ascii="Arial" w:hAnsi="Arial" w:cs="Arial"/>
-          <w:b/>
-          <w:sz w:val="24"/>
-          <w:szCs w:val="24"/>
-        </w:rPr>
-        <w:t>( If</w:t>
-      </w:r>
-      <w:proofErr w:type="gramEnd"/>
-      <w:r>
-        <w:rPr>
-          <w:rFonts w:ascii="Arial" w:hAnsi="Arial" w:cs="Arial"/>
-          <w:b/>
-          <w:sz w:val="24"/>
-          <w:szCs w:val="24"/>
-        </w:rPr>
-        <w:t xml:space="preserve"> </w:t>
+        <w:t xml:space="preserve"> ( If </w:t>
       </w:r>
       <w:r>
         <w:rPr>
@@ -9984,27 +9290,7 @@
           <w:sz w:val="24"/>
           <w:szCs w:val="24"/>
         </w:rPr>
-        <w:t xml:space="preserve">Based on taxable income, the employee </w:t>
-      </w:r>
-      <w:proofErr w:type="gramStart"/>
-      <w:r>
-        <w:rPr>
-          <w:rFonts w:ascii="Arial" w:hAnsi="Arial" w:cs="Arial"/>
-          <w:b/>
-          <w:sz w:val="24"/>
-          <w:szCs w:val="24"/>
-        </w:rPr>
-        <w:t>has to</w:t>
-      </w:r>
-      <w:proofErr w:type="gramEnd"/>
-      <w:r>
-        <w:rPr>
-          <w:rFonts w:ascii="Arial" w:hAnsi="Arial" w:cs="Arial"/>
-          <w:b/>
-          <w:sz w:val="24"/>
-          <w:szCs w:val="24"/>
-        </w:rPr>
-        <w:t xml:space="preserve"> pay his/her income tax with levels pre-defined in the following table:</w:t>
+        <w:t>Based on taxable income, the employee has to pay his/her income tax with levels pre-defined in the following table:</w:t>
       </w:r>
     </w:p>
     <w:p>
@@ -10658,18 +9944,8 @@
           <w:szCs w:val="24"/>
         </w:rPr>
         <w:tab/>
-        <w:t>It=ti*</w:t>
-      </w:r>
-      <w:proofErr w:type="gramStart"/>
-      <w:r>
-        <w:rPr>
-          <w:rFonts w:ascii="Arial" w:hAnsi="Arial" w:cs="Arial"/>
-          <w:sz w:val="24"/>
-          <w:szCs w:val="24"/>
-        </w:rPr>
-        <w:t>0.05;</w:t>
-      </w:r>
-      <w:proofErr w:type="gramEnd"/>
+        <w:t>It=ti*0.05;</w:t>
+      </w:r>
     </w:p>
     <w:p>
       <w:pPr>
@@ -10705,18 +9981,8 @@
           <w:szCs w:val="24"/>
         </w:rPr>
         <w:tab/>
-        <w:t>it=5tr*0.05+(ti-5</w:t>
-      </w:r>
-      <w:proofErr w:type="gramStart"/>
-      <w:r>
-        <w:rPr>
-          <w:rFonts w:ascii="Arial" w:hAnsi="Arial" w:cs="Arial"/>
-          <w:sz w:val="24"/>
-          <w:szCs w:val="24"/>
-        </w:rPr>
-        <w:t>tr)*</w:t>
-      </w:r>
-      <w:proofErr w:type="gramEnd"/>
+        <w:t>it=5tr*0.05+(ti-5tr)*</w:t>
+      </w:r>
       <w:r>
         <w:rPr>
           <w:rFonts w:ascii="Arial" w:hAnsi="Arial" w:cs="Arial"/>
@@ -10760,25 +10026,7 @@
           <w:szCs w:val="24"/>
         </w:rPr>
         <w:tab/>
-        <w:t>it=5tr*0.05+ 5tr*0.1+(ti-10</w:t>
-      </w:r>
-      <w:proofErr w:type="gramStart"/>
-      <w:r>
-        <w:rPr>
-          <w:rFonts w:ascii="Arial" w:hAnsi="Arial" w:cs="Arial"/>
-          <w:sz w:val="24"/>
-          <w:szCs w:val="24"/>
-        </w:rPr>
-        <w:t>tr)*</w:t>
-      </w:r>
-      <w:proofErr w:type="gramEnd"/>
-      <w:r>
-        <w:rPr>
-          <w:rFonts w:ascii="Arial" w:hAnsi="Arial" w:cs="Arial"/>
-          <w:sz w:val="24"/>
-          <w:szCs w:val="24"/>
-        </w:rPr>
-        <w:t>0.15</w:t>
+        <w:t>it=5tr*0.05+ 5tr*0.1+(ti-10tr)*0.15</w:t>
       </w:r>
     </w:p>
     <w:p>
@@ -10831,25 +10079,7 @@
           <w:sz w:val="24"/>
           <w:szCs w:val="24"/>
         </w:rPr>
-        <w:t>tr*0.15+(ti-18</w:t>
-      </w:r>
-      <w:proofErr w:type="gramStart"/>
-      <w:r>
-        <w:rPr>
-          <w:rFonts w:ascii="Arial" w:hAnsi="Arial" w:cs="Arial"/>
-          <w:sz w:val="24"/>
-          <w:szCs w:val="24"/>
-        </w:rPr>
-        <w:t>tr)*</w:t>
-      </w:r>
-      <w:proofErr w:type="gramEnd"/>
-      <w:r>
-        <w:rPr>
-          <w:rFonts w:ascii="Arial" w:hAnsi="Arial" w:cs="Arial"/>
-          <w:sz w:val="24"/>
-          <w:szCs w:val="24"/>
-        </w:rPr>
-        <w:t>0.2</w:t>
+        <w:t>tr*0.15+(ti-18tr)*0.2</w:t>
       </w:r>
     </w:p>
     <w:p>
@@ -10929,25 +10159,7 @@
           <w:szCs w:val="24"/>
         </w:rPr>
         <w:tab/>
-        <w:t xml:space="preserve">                     income tax=5tr*0.05+(8tr-5</w:t>
-      </w:r>
-      <w:proofErr w:type="gramStart"/>
-      <w:r>
-        <w:rPr>
-          <w:rFonts w:ascii="Arial" w:hAnsi="Arial" w:cs="Arial"/>
-          <w:sz w:val="24"/>
-          <w:szCs w:val="24"/>
-        </w:rPr>
-        <w:t>tr)*</w:t>
-      </w:r>
-      <w:proofErr w:type="gramEnd"/>
-      <w:r>
-        <w:rPr>
-          <w:rFonts w:ascii="Arial" w:hAnsi="Arial" w:cs="Arial"/>
-          <w:sz w:val="24"/>
-          <w:szCs w:val="24"/>
-        </w:rPr>
-        <w:t>0.1</w:t>
+        <w:t xml:space="preserve">                     income tax=5tr*0.05+(8tr-5tr)*0.1</w:t>
       </w:r>
     </w:p>
     <w:p>
@@ -10974,25 +10186,7 @@
           <w:szCs w:val="24"/>
         </w:rPr>
         <w:tab/>
-        <w:t>income tax= 5tr*0.05+5tr*0.1+(12tr-</w:t>
-      </w:r>
-      <w:proofErr w:type="gramStart"/>
-      <w:r>
-        <w:rPr>
-          <w:rFonts w:ascii="Arial" w:hAnsi="Arial" w:cs="Arial"/>
-          <w:sz w:val="24"/>
-          <w:szCs w:val="24"/>
-        </w:rPr>
-        <w:t>10)*</w:t>
-      </w:r>
-      <w:proofErr w:type="gramEnd"/>
-      <w:r>
-        <w:rPr>
-          <w:rFonts w:ascii="Arial" w:hAnsi="Arial" w:cs="Arial"/>
-          <w:sz w:val="24"/>
-          <w:szCs w:val="24"/>
-        </w:rPr>
-        <w:t>0.15</w:t>
+        <w:t>income tax= 5tr*0.05+5tr*0.1+(12tr-10)*0.15</w:t>
       </w:r>
     </w:p>
     <w:p>
@@ -11019,25 +10213,7 @@
           <w:szCs w:val="24"/>
         </w:rPr>
         <w:tab/>
-        <w:t>income tax=5tr*0.05+5tr*0.1+8tr*0.15+(19tr-18</w:t>
-      </w:r>
-      <w:proofErr w:type="gramStart"/>
-      <w:r>
-        <w:rPr>
-          <w:rFonts w:ascii="Arial" w:hAnsi="Arial" w:cs="Arial"/>
-          <w:sz w:val="24"/>
-          <w:szCs w:val="24"/>
-        </w:rPr>
-        <w:t>tr)*</w:t>
-      </w:r>
-      <w:proofErr w:type="gramEnd"/>
-      <w:r>
-        <w:rPr>
-          <w:rFonts w:ascii="Arial" w:hAnsi="Arial" w:cs="Arial"/>
-          <w:sz w:val="24"/>
-          <w:szCs w:val="24"/>
-        </w:rPr>
-        <w:t>0.2</w:t>
+        <w:t>income tax=5tr*0.05+5tr*0.1+8tr*0.15+(19tr-18tr)*0.2</w:t>
       </w:r>
     </w:p>
     <w:p>
@@ -11324,16 +10500,14 @@
         <w:lastRenderedPageBreak/>
         <w:t xml:space="preserve">Taxable </w:t>
       </w:r>
-      <w:proofErr w:type="gramStart"/>
-      <w:r>
-        <w:rPr>
-          <w:rFonts w:ascii="Arial" w:hAnsi="Arial" w:cs="Arial"/>
-          <w:sz w:val="24"/>
-          <w:szCs w:val="24"/>
-        </w:rPr>
-        <w:t>income::</w:t>
-      </w:r>
-      <w:proofErr w:type="gramEnd"/>
+      <w:r>
+        <w:rPr>
+          <w:rFonts w:ascii="Arial" w:hAnsi="Arial" w:cs="Arial"/>
+          <w:sz w:val="24"/>
+          <w:szCs w:val="24"/>
+        </w:rPr>
+        <w:t>income:</w:t>
+      </w:r>
       <w:r>
         <w:rPr>
           <w:rFonts w:ascii="Arial" w:hAnsi="Arial" w:cs="Arial"/>
@@ -11691,25 +10865,7 @@
                 <w:sz w:val="24"/>
                 <w:szCs w:val="24"/>
               </w:rPr>
-              <w:t xml:space="preserve"> inputted from the keyboard </w:t>
-            </w:r>
-            <w:proofErr w:type="gramStart"/>
-            <w:r>
-              <w:rPr>
-                <w:rFonts w:ascii="Arial" w:hAnsi="Arial" w:cs="Arial"/>
-                <w:sz w:val="24"/>
-                <w:szCs w:val="24"/>
-              </w:rPr>
-              <w:t>until  the</w:t>
-            </w:r>
-            <w:proofErr w:type="gramEnd"/>
-            <w:r>
-              <w:rPr>
-                <w:rFonts w:ascii="Arial" w:hAnsi="Arial" w:cs="Arial"/>
-                <w:sz w:val="24"/>
-                <w:szCs w:val="24"/>
-              </w:rPr>
-              <w:t xml:space="preserve"> value 0 is inputted.</w:t>
+              <w:t xml:space="preserve"> inputted from the keyboard until  the value 0 is inputted.</w:t>
             </w:r>
           </w:p>
         </w:tc>
@@ -11785,19 +10941,8 @@
                 <w:sz w:val="24"/>
                 <w:szCs w:val="24"/>
               </w:rPr>
-              <w:t xml:space="preserve"> int </w:t>
-            </w:r>
-            <w:proofErr w:type="gramStart"/>
-            <w:r>
-              <w:rPr>
-                <w:rFonts w:ascii="Arial" w:hAnsi="Arial" w:cs="Arial"/>
-                <w:i/>
-                <w:sz w:val="24"/>
-                <w:szCs w:val="24"/>
-              </w:rPr>
-              <w:t>S;</w:t>
-            </w:r>
-            <w:proofErr w:type="gramEnd"/>
+              <w:t xml:space="preserve"> int S;</w:t>
+            </w:r>
           </w:p>
           <w:p>
             <w:pPr>
@@ -11929,18 +11074,8 @@
                 <w:sz w:val="24"/>
                 <w:szCs w:val="24"/>
               </w:rPr>
-              <w:t xml:space="preserve">   S=</w:t>
-            </w:r>
-            <w:proofErr w:type="gramStart"/>
-            <w:r>
-              <w:rPr>
-                <w:rFonts w:ascii="Arial" w:hAnsi="Arial" w:cs="Arial"/>
-                <w:sz w:val="24"/>
-                <w:szCs w:val="24"/>
-              </w:rPr>
-              <w:t>0;</w:t>
-            </w:r>
-            <w:proofErr w:type="gramEnd"/>
+              <w:t xml:space="preserve">   S=0;</w:t>
+            </w:r>
           </w:p>
           <w:p>
             <w:pPr>
@@ -11989,25 +11124,7 @@
                 <w:sz w:val="24"/>
                 <w:szCs w:val="24"/>
               </w:rPr>
-              <w:t xml:space="preserve"> //scanf(“%d</w:t>
-            </w:r>
-            <w:proofErr w:type="gramStart"/>
-            <w:r>
-              <w:rPr>
-                <w:rFonts w:ascii="Arial" w:hAnsi="Arial" w:cs="Arial"/>
-                <w:sz w:val="24"/>
-                <w:szCs w:val="24"/>
-              </w:rPr>
-              <w:t>”,&amp;</w:t>
-            </w:r>
-            <w:proofErr w:type="gramEnd"/>
-            <w:r>
-              <w:rPr>
-                <w:rFonts w:ascii="Arial" w:hAnsi="Arial" w:cs="Arial"/>
-                <w:sz w:val="24"/>
-                <w:szCs w:val="24"/>
-              </w:rPr>
-              <w:t>x);</w:t>
+              <w:t xml:space="preserve"> //scanf(“%d”,&amp;x);</w:t>
             </w:r>
           </w:p>
           <w:p>
@@ -12028,25 +11145,7 @@
                 <w:sz w:val="24"/>
                 <w:szCs w:val="24"/>
               </w:rPr>
-              <w:t xml:space="preserve">        If (</w:t>
-            </w:r>
-            <w:proofErr w:type="gramStart"/>
-            <w:r>
-              <w:rPr>
-                <w:rFonts w:ascii="Arial" w:hAnsi="Arial" w:cs="Arial"/>
-                <w:sz w:val="24"/>
-                <w:szCs w:val="24"/>
-              </w:rPr>
-              <w:t>x !</w:t>
-            </w:r>
-            <w:proofErr w:type="gramEnd"/>
-            <w:r>
-              <w:rPr>
-                <w:rFonts w:ascii="Arial" w:hAnsi="Arial" w:cs="Arial"/>
-                <w:sz w:val="24"/>
-                <w:szCs w:val="24"/>
-              </w:rPr>
-              <w:t xml:space="preserve">= 0) S = S + x; </w:t>
+              <w:t xml:space="preserve">        If (x != 0) S = S + x; </w:t>
             </w:r>
           </w:p>
           <w:p>
@@ -12088,25 +11187,7 @@
                 <w:sz w:val="24"/>
                 <w:szCs w:val="24"/>
               </w:rPr>
-              <w:t xml:space="preserve">   </w:t>
-            </w:r>
-            <w:proofErr w:type="gramStart"/>
-            <w:r>
-              <w:rPr>
-                <w:rFonts w:ascii="Arial" w:hAnsi="Arial" w:cs="Arial"/>
-                <w:sz w:val="24"/>
-                <w:szCs w:val="24"/>
-              </w:rPr>
-              <w:t>While  (</w:t>
-            </w:r>
-            <w:proofErr w:type="gramEnd"/>
-            <w:r>
-              <w:rPr>
-                <w:rFonts w:ascii="Arial" w:hAnsi="Arial" w:cs="Arial"/>
-                <w:sz w:val="24"/>
-                <w:szCs w:val="24"/>
-              </w:rPr>
-              <w:t>x!=0);</w:t>
+              <w:t xml:space="preserve">   While  (x!=0);</w:t>
             </w:r>
           </w:p>
           <w:p>
@@ -12127,18 +11208,8 @@
                 <w:sz w:val="24"/>
                 <w:szCs w:val="24"/>
               </w:rPr>
-              <w:t xml:space="preserve">   Print out </w:t>
-            </w:r>
-            <w:proofErr w:type="gramStart"/>
-            <w:r>
-              <w:rPr>
-                <w:rFonts w:ascii="Arial" w:hAnsi="Arial" w:cs="Arial"/>
-                <w:sz w:val="24"/>
-                <w:szCs w:val="24"/>
-              </w:rPr>
-              <w:t>S;</w:t>
-            </w:r>
-            <w:proofErr w:type="gramEnd"/>
+              <w:t xml:space="preserve">   Print out S;</w:t>
+            </w:r>
           </w:p>
           <w:p>
             <w:pPr>
@@ -12438,25 +11509,7 @@
                 <w:sz w:val="24"/>
                 <w:szCs w:val="24"/>
               </w:rPr>
-              <w:t xml:space="preserve">Write a C program that will carry out </w:t>
-            </w:r>
-            <w:proofErr w:type="gramStart"/>
-            <w:r>
-              <w:rPr>
-                <w:rFonts w:ascii="Arial" w:hAnsi="Arial" w:cs="Arial"/>
-                <w:sz w:val="24"/>
-                <w:szCs w:val="24"/>
-              </w:rPr>
-              <w:t>some times</w:t>
-            </w:r>
-            <w:proofErr w:type="gramEnd"/>
-            <w:r>
-              <w:rPr>
-                <w:rFonts w:ascii="Arial" w:hAnsi="Arial" w:cs="Arial"/>
-                <w:sz w:val="24"/>
-                <w:szCs w:val="24"/>
-              </w:rPr>
-              <w:t>: accept two integers, swap these values, print them out to the monitor. The program will terminate when the value of 0 is inputted.</w:t>
+              <w:t>Write a C program that will carry out some times: accept two integers, swap these values, print them out to the monitor. The program will terminate when the value of 0 is inputted.</w:t>
             </w:r>
           </w:p>
         </w:tc>
@@ -12650,18 +11703,8 @@
                 <w:sz w:val="24"/>
                 <w:szCs w:val="24"/>
               </w:rPr>
-              <w:t xml:space="preserve">         Accept x, </w:t>
-            </w:r>
-            <w:proofErr w:type="gramStart"/>
-            <w:r>
-              <w:rPr>
-                <w:rFonts w:ascii="Arial" w:hAnsi="Arial" w:cs="Arial"/>
-                <w:sz w:val="24"/>
-                <w:szCs w:val="24"/>
-              </w:rPr>
-              <w:t>y;</w:t>
-            </w:r>
-            <w:proofErr w:type="gramEnd"/>
+              <w:t xml:space="preserve">         Accept x, y;</w:t>
+            </w:r>
           </w:p>
           <w:p>
             <w:pPr>
@@ -12681,25 +11724,7 @@
                 <w:sz w:val="24"/>
                 <w:szCs w:val="24"/>
               </w:rPr>
-              <w:t xml:space="preserve">         int t= </w:t>
-            </w:r>
-            <w:proofErr w:type="gramStart"/>
-            <w:r>
-              <w:rPr>
-                <w:rFonts w:ascii="Arial" w:hAnsi="Arial" w:cs="Arial"/>
-                <w:sz w:val="24"/>
-                <w:szCs w:val="24"/>
-              </w:rPr>
-              <w:t xml:space="preserve">x;   </w:t>
-            </w:r>
-            <w:proofErr w:type="gramEnd"/>
-            <w:r>
-              <w:rPr>
-                <w:rFonts w:ascii="Arial" w:hAnsi="Arial" w:cs="Arial"/>
-                <w:sz w:val="24"/>
-                <w:szCs w:val="24"/>
-              </w:rPr>
-              <w:t xml:space="preserve">      /* t: temporary variable */</w:t>
+              <w:t xml:space="preserve">         int t= x;         /* t: temporary variable */</w:t>
             </w:r>
           </w:p>
           <w:p>
@@ -12720,18 +11745,8 @@
                 <w:sz w:val="24"/>
                 <w:szCs w:val="24"/>
               </w:rPr>
-              <w:t xml:space="preserve">         x= </w:t>
-            </w:r>
-            <w:proofErr w:type="gramStart"/>
-            <w:r>
-              <w:rPr>
-                <w:rFonts w:ascii="Arial" w:hAnsi="Arial" w:cs="Arial"/>
-                <w:sz w:val="24"/>
-                <w:szCs w:val="24"/>
-              </w:rPr>
-              <w:t>y;</w:t>
-            </w:r>
-            <w:proofErr w:type="gramEnd"/>
+              <w:t xml:space="preserve">         x= y;</w:t>
+            </w:r>
           </w:p>
           <w:p>
             <w:pPr>
@@ -12751,18 +11766,8 @@
                 <w:sz w:val="24"/>
                 <w:szCs w:val="24"/>
               </w:rPr>
-              <w:t xml:space="preserve">         y= </w:t>
-            </w:r>
-            <w:proofErr w:type="gramStart"/>
-            <w:r>
-              <w:rPr>
-                <w:rFonts w:ascii="Arial" w:hAnsi="Arial" w:cs="Arial"/>
-                <w:sz w:val="24"/>
-                <w:szCs w:val="24"/>
-              </w:rPr>
-              <w:t>t;</w:t>
-            </w:r>
-            <w:proofErr w:type="gramEnd"/>
+              <w:t xml:space="preserve">         y= t;</w:t>
+            </w:r>
           </w:p>
           <w:p>
             <w:pPr>
@@ -12782,18 +11787,8 @@
                 <w:sz w:val="24"/>
                 <w:szCs w:val="24"/>
               </w:rPr>
-              <w:t xml:space="preserve">        Print out x, </w:t>
-            </w:r>
-            <w:proofErr w:type="gramStart"/>
-            <w:r>
-              <w:rPr>
-                <w:rFonts w:ascii="Arial" w:hAnsi="Arial" w:cs="Arial"/>
-                <w:sz w:val="24"/>
-                <w:szCs w:val="24"/>
-              </w:rPr>
-              <w:t>y;</w:t>
-            </w:r>
-            <w:proofErr w:type="gramEnd"/>
+              <w:t xml:space="preserve">        Print out x, y;</w:t>
+            </w:r>
           </w:p>
           <w:p>
             <w:pPr>
@@ -12834,25 +11829,7 @@
                 <w:sz w:val="24"/>
                 <w:szCs w:val="24"/>
               </w:rPr>
-              <w:t xml:space="preserve">While </w:t>
-            </w:r>
-            <w:proofErr w:type="gramStart"/>
-            <w:r>
-              <w:rPr>
-                <w:rFonts w:ascii="Arial" w:hAnsi="Arial" w:cs="Arial"/>
-                <w:sz w:val="24"/>
-                <w:szCs w:val="24"/>
-              </w:rPr>
-              <w:t>( x</w:t>
-            </w:r>
-            <w:proofErr w:type="gramEnd"/>
-            <w:r>
-              <w:rPr>
-                <w:rFonts w:ascii="Arial" w:hAnsi="Arial" w:cs="Arial"/>
-                <w:sz w:val="24"/>
-                <w:szCs w:val="24"/>
-              </w:rPr>
-              <w:t>!=0 &amp;&amp; y!=0);</w:t>
+              <w:t>While ( x!=0 &amp;&amp; y!=0);</w:t>
             </w:r>
           </w:p>
           <w:p>
@@ -13032,7 +12009,6 @@
               </w:rPr>
               <w:t xml:space="preserve">Use the function </w:t>
             </w:r>
-            <w:proofErr w:type="gramStart"/>
             <w:r>
               <w:rPr>
                 <w:rFonts w:ascii="Arial" w:hAnsi="Arial" w:cs="Arial"/>
@@ -13040,17 +12016,7 @@
                 <w:sz w:val="24"/>
                 <w:szCs w:val="24"/>
               </w:rPr>
-              <w:t>getchar(</w:t>
-            </w:r>
-            <w:proofErr w:type="gramEnd"/>
-            <w:r>
-              <w:rPr>
-                <w:rFonts w:ascii="Arial" w:hAnsi="Arial" w:cs="Arial"/>
-                <w:b/>
-                <w:sz w:val="24"/>
-                <w:szCs w:val="24"/>
-              </w:rPr>
-              <w:t xml:space="preserve">) </w:t>
+              <w:t xml:space="preserve">getchar() </w:t>
             </w:r>
             <w:r>
               <w:rPr>
@@ -13356,19 +12322,8 @@
                 <w:sz w:val="24"/>
                 <w:szCs w:val="24"/>
               </w:rPr>
-              <w:t xml:space="preserve"> char </w:t>
-            </w:r>
-            <w:proofErr w:type="gramStart"/>
-            <w:r>
-              <w:rPr>
-                <w:rFonts w:ascii="Arial" w:hAnsi="Arial" w:cs="Arial"/>
-                <w:i/>
-                <w:sz w:val="24"/>
-                <w:szCs w:val="24"/>
-              </w:rPr>
-              <w:t>ch</w:t>
-            </w:r>
-            <w:proofErr w:type="gramEnd"/>
+              <w:t xml:space="preserve"> char ch</w:t>
+            </w:r>
           </w:p>
           <w:p>
             <w:pPr>
@@ -13429,19 +12384,8 @@
                 <w:sz w:val="24"/>
                 <w:szCs w:val="24"/>
               </w:rPr>
-              <w:t xml:space="preserve">  int nVowels =</w:t>
-            </w:r>
-            <w:proofErr w:type="gramStart"/>
-            <w:r>
-              <w:rPr>
-                <w:rFonts w:ascii="Arial" w:hAnsi="Arial" w:cs="Arial"/>
-                <w:i/>
-                <w:sz w:val="24"/>
-                <w:szCs w:val="24"/>
-              </w:rPr>
-              <w:t>0;</w:t>
-            </w:r>
-            <w:proofErr w:type="gramEnd"/>
+              <w:t xml:space="preserve">  int nVowels =0;</w:t>
+            </w:r>
           </w:p>
           <w:p>
             <w:pPr>
@@ -13502,19 +12446,8 @@
                 <w:sz w:val="24"/>
                 <w:szCs w:val="24"/>
               </w:rPr>
-              <w:t xml:space="preserve">  int consonants =</w:t>
-            </w:r>
-            <w:proofErr w:type="gramStart"/>
-            <w:r>
-              <w:rPr>
-                <w:rFonts w:ascii="Arial" w:hAnsi="Arial" w:cs="Arial"/>
-                <w:i/>
-                <w:sz w:val="24"/>
-                <w:szCs w:val="24"/>
-              </w:rPr>
-              <w:t>0;</w:t>
-            </w:r>
-            <w:proofErr w:type="gramEnd"/>
+              <w:t xml:space="preserve">  int consonants =0;</w:t>
+            </w:r>
           </w:p>
           <w:p>
             <w:pPr>
@@ -13553,19 +12486,8 @@
                 <w:sz w:val="24"/>
                 <w:szCs w:val="24"/>
               </w:rPr>
-              <w:t xml:space="preserve">  int nOthers =</w:t>
-            </w:r>
-            <w:proofErr w:type="gramStart"/>
-            <w:r>
-              <w:rPr>
-                <w:rFonts w:ascii="Arial" w:hAnsi="Arial" w:cs="Arial"/>
-                <w:i/>
-                <w:sz w:val="24"/>
-                <w:szCs w:val="24"/>
-              </w:rPr>
-              <w:t>0;</w:t>
-            </w:r>
-            <w:proofErr w:type="gramEnd"/>
+              <w:t xml:space="preserve">  int nOthers =0;</w:t>
+            </w:r>
           </w:p>
           <w:p>
             <w:pPr>
@@ -13672,25 +12594,7 @@
                 <w:sz w:val="24"/>
                 <w:szCs w:val="24"/>
               </w:rPr>
-              <w:t xml:space="preserve"> Accept </w:t>
-            </w:r>
-            <w:proofErr w:type="gramStart"/>
-            <w:r>
-              <w:rPr>
-                <w:rFonts w:ascii="Arial" w:hAnsi="Arial" w:cs="Arial"/>
-                <w:sz w:val="24"/>
-                <w:szCs w:val="24"/>
-              </w:rPr>
-              <w:t xml:space="preserve">ch;   </w:t>
-            </w:r>
-            <w:proofErr w:type="gramEnd"/>
-            <w:r>
-              <w:rPr>
-                <w:rFonts w:ascii="Arial" w:hAnsi="Arial" w:cs="Arial"/>
-                <w:sz w:val="24"/>
-                <w:szCs w:val="24"/>
-              </w:rPr>
-              <w:t>/* ch= getchar(); */</w:t>
+              <w:t xml:space="preserve"> Accept ch;   /* ch= getchar(); */</w:t>
             </w:r>
           </w:p>
           <w:p>
@@ -13732,25 +12636,7 @@
                 <w:sz w:val="24"/>
                 <w:szCs w:val="24"/>
               </w:rPr>
-              <w:t xml:space="preserve">If </w:t>
-            </w:r>
-            <w:proofErr w:type="gramStart"/>
-            <w:r>
-              <w:rPr>
-                <w:rFonts w:ascii="Arial" w:hAnsi="Arial" w:cs="Arial"/>
-                <w:sz w:val="24"/>
-                <w:szCs w:val="24"/>
-              </w:rPr>
-              <w:t>( ch</w:t>
-            </w:r>
-            <w:proofErr w:type="gramEnd"/>
-            <w:r>
-              <w:rPr>
-                <w:rFonts w:ascii="Arial" w:hAnsi="Arial" w:cs="Arial"/>
-                <w:sz w:val="24"/>
-                <w:szCs w:val="24"/>
-              </w:rPr>
-              <w:t>&gt;=’A’ and ch &lt;=’Z’) {</w:t>
+              <w:t>If ( ch&gt;=’A’ and ch &lt;=’Z’) {</w:t>
             </w:r>
           </w:p>
           <w:p>
@@ -13792,18 +12678,8 @@
                 <w:sz w:val="24"/>
                 <w:szCs w:val="24"/>
               </w:rPr>
-              <w:t xml:space="preserve">         case ‘A</w:t>
-            </w:r>
-            <w:proofErr w:type="gramStart"/>
-            <w:r>
-              <w:rPr>
-                <w:rFonts w:ascii="Arial" w:hAnsi="Arial" w:cs="Arial"/>
-                <w:sz w:val="24"/>
-                <w:szCs w:val="24"/>
-              </w:rPr>
-              <w:t>’ :</w:t>
-            </w:r>
-            <w:proofErr w:type="gramEnd"/>
+              <w:t xml:space="preserve">         case ‘A’ :</w:t>
+            </w:r>
           </w:p>
           <w:p>
             <w:pPr>
@@ -13823,18 +12699,8 @@
                 <w:sz w:val="24"/>
                 <w:szCs w:val="24"/>
               </w:rPr>
-              <w:t xml:space="preserve">         case ‘E</w:t>
-            </w:r>
-            <w:proofErr w:type="gramStart"/>
-            <w:r>
-              <w:rPr>
-                <w:rFonts w:ascii="Arial" w:hAnsi="Arial" w:cs="Arial"/>
-                <w:sz w:val="24"/>
-                <w:szCs w:val="24"/>
-              </w:rPr>
-              <w:t>’ :</w:t>
-            </w:r>
-            <w:proofErr w:type="gramEnd"/>
+              <w:t xml:space="preserve">         case ‘E’ :</w:t>
+            </w:r>
           </w:p>
           <w:p>
             <w:pPr>
@@ -13854,18 +12720,8 @@
                 <w:sz w:val="24"/>
                 <w:szCs w:val="24"/>
               </w:rPr>
-              <w:t xml:space="preserve">         case ‘I</w:t>
-            </w:r>
-            <w:proofErr w:type="gramStart"/>
-            <w:r>
-              <w:rPr>
-                <w:rFonts w:ascii="Arial" w:hAnsi="Arial" w:cs="Arial"/>
-                <w:sz w:val="24"/>
-                <w:szCs w:val="24"/>
-              </w:rPr>
-              <w:t>’ :</w:t>
-            </w:r>
-            <w:proofErr w:type="gramEnd"/>
+              <w:t xml:space="preserve">         case ‘I’ :</w:t>
+            </w:r>
           </w:p>
           <w:p>
             <w:pPr>
@@ -13885,18 +12741,8 @@
                 <w:sz w:val="24"/>
                 <w:szCs w:val="24"/>
               </w:rPr>
-              <w:t xml:space="preserve">         case ‘O</w:t>
-            </w:r>
-            <w:proofErr w:type="gramStart"/>
-            <w:r>
-              <w:rPr>
-                <w:rFonts w:ascii="Arial" w:hAnsi="Arial" w:cs="Arial"/>
-                <w:sz w:val="24"/>
-                <w:szCs w:val="24"/>
-              </w:rPr>
-              <w:t>’ :</w:t>
-            </w:r>
-            <w:proofErr w:type="gramEnd"/>
+              <w:t xml:space="preserve">         case ‘O’ :</w:t>
+            </w:r>
           </w:p>
           <w:p>
             <w:pPr>
@@ -13916,25 +12762,7 @@
                 <w:sz w:val="24"/>
                 <w:szCs w:val="24"/>
               </w:rPr>
-              <w:t xml:space="preserve">         case ‘U</w:t>
-            </w:r>
-            <w:proofErr w:type="gramStart"/>
-            <w:r>
-              <w:rPr>
-                <w:rFonts w:ascii="Arial" w:hAnsi="Arial" w:cs="Arial"/>
-                <w:sz w:val="24"/>
-                <w:szCs w:val="24"/>
-              </w:rPr>
-              <w:t>’ :</w:t>
-            </w:r>
-            <w:proofErr w:type="gramEnd"/>
-            <w:r>
-              <w:rPr>
-                <w:rFonts w:ascii="Arial" w:hAnsi="Arial" w:cs="Arial"/>
-                <w:sz w:val="24"/>
-                <w:szCs w:val="24"/>
-              </w:rPr>
-              <w:t xml:space="preserve"> nVowels ++; break;</w:t>
+              <w:t xml:space="preserve">         case ‘U’ : nVowels ++; break;</w:t>
             </w:r>
           </w:p>
           <w:p>
@@ -13955,18 +12783,8 @@
                 <w:sz w:val="24"/>
                 <w:szCs w:val="24"/>
               </w:rPr>
-              <w:t xml:space="preserve">         default:  nConsonants+</w:t>
-            </w:r>
-            <w:proofErr w:type="gramStart"/>
-            <w:r>
-              <w:rPr>
-                <w:rFonts w:ascii="Arial" w:hAnsi="Arial" w:cs="Arial"/>
-                <w:sz w:val="24"/>
-                <w:szCs w:val="24"/>
-              </w:rPr>
-              <w:t>+;</w:t>
-            </w:r>
-            <w:proofErr w:type="gramEnd"/>
+              <w:t xml:space="preserve">         default:  nConsonants++;</w:t>
+            </w:r>
           </w:p>
           <w:p>
             <w:pPr>
@@ -14028,18 +12846,8 @@
                 <w:sz w:val="24"/>
                 <w:szCs w:val="24"/>
               </w:rPr>
-              <w:t>else nOthers = nOthers+</w:t>
-            </w:r>
-            <w:proofErr w:type="gramStart"/>
-            <w:r>
-              <w:rPr>
-                <w:rFonts w:ascii="Arial" w:hAnsi="Arial" w:cs="Arial"/>
-                <w:sz w:val="24"/>
-                <w:szCs w:val="24"/>
-              </w:rPr>
-              <w:t>+;</w:t>
-            </w:r>
-            <w:proofErr w:type="gramEnd"/>
+              <w:t>else nOthers = nOthers++;</w:t>
+            </w:r>
           </w:p>
           <w:p>
             <w:pPr>
@@ -14078,25 +12886,7 @@
                 <w:sz w:val="24"/>
                 <w:szCs w:val="24"/>
               </w:rPr>
-              <w:t xml:space="preserve">    While </w:t>
-            </w:r>
-            <w:proofErr w:type="gramStart"/>
-            <w:r>
-              <w:rPr>
-                <w:rFonts w:ascii="Arial" w:hAnsi="Arial" w:cs="Arial"/>
-                <w:sz w:val="24"/>
-                <w:szCs w:val="24"/>
-              </w:rPr>
-              <w:t>( ch</w:t>
-            </w:r>
-            <w:proofErr w:type="gramEnd"/>
-            <w:r>
-              <w:rPr>
-                <w:rFonts w:ascii="Arial" w:hAnsi="Arial" w:cs="Arial"/>
-                <w:sz w:val="24"/>
-                <w:szCs w:val="24"/>
-              </w:rPr>
-              <w:t xml:space="preserve"> != ‘\n’);</w:t>
+              <w:t xml:space="preserve">    While ( ch != ‘\n’);</w:t>
             </w:r>
           </w:p>
           <w:p>
@@ -14116,18 +12906,8 @@
                 <w:sz w:val="24"/>
                 <w:szCs w:val="24"/>
               </w:rPr>
-              <w:t xml:space="preserve">    Print out </w:t>
-            </w:r>
-            <w:proofErr w:type="gramStart"/>
-            <w:r>
-              <w:rPr>
-                <w:rFonts w:ascii="Arial" w:hAnsi="Arial" w:cs="Arial"/>
-                <w:sz w:val="24"/>
-                <w:szCs w:val="24"/>
-              </w:rPr>
-              <w:t>nVowels;</w:t>
-            </w:r>
-            <w:proofErr w:type="gramEnd"/>
+              <w:t xml:space="preserve">    Print out nVowels;</w:t>
+            </w:r>
           </w:p>
           <w:p>
             <w:pPr>
@@ -14146,18 +12926,8 @@
                 <w:sz w:val="24"/>
                 <w:szCs w:val="24"/>
               </w:rPr>
-              <w:t xml:space="preserve">    Print out </w:t>
-            </w:r>
-            <w:proofErr w:type="gramStart"/>
-            <w:r>
-              <w:rPr>
-                <w:rFonts w:ascii="Arial" w:hAnsi="Arial" w:cs="Arial"/>
-                <w:sz w:val="24"/>
-                <w:szCs w:val="24"/>
-              </w:rPr>
-              <w:t>nConsonants;</w:t>
-            </w:r>
-            <w:proofErr w:type="gramEnd"/>
+              <w:t xml:space="preserve">    Print out nConsonants;</w:t>
+            </w:r>
           </w:p>
           <w:p>
             <w:pPr>
@@ -14176,18 +12946,8 @@
                 <w:sz w:val="24"/>
                 <w:szCs w:val="24"/>
               </w:rPr>
-              <w:t xml:space="preserve">    Print out </w:t>
-            </w:r>
-            <w:proofErr w:type="gramStart"/>
-            <w:r>
-              <w:rPr>
-                <w:rFonts w:ascii="Arial" w:hAnsi="Arial" w:cs="Arial"/>
-                <w:sz w:val="24"/>
-                <w:szCs w:val="24"/>
-              </w:rPr>
-              <w:t>nOthers;</w:t>
-            </w:r>
-            <w:proofErr w:type="gramEnd"/>
+              <w:t xml:space="preserve">    Print out nOthers;</w:t>
+            </w:r>
           </w:p>
           <w:p>
             <w:pPr>
@@ -14348,25 +13108,7 @@
                 <w:sz w:val="24"/>
                 <w:szCs w:val="24"/>
               </w:rPr>
-              <w:t xml:space="preserve">Each character will be stored as its ASCII code with value </w:t>
-            </w:r>
-            <w:proofErr w:type="gramStart"/>
-            <w:r>
-              <w:rPr>
-                <w:rFonts w:ascii="Arial" w:hAnsi="Arial" w:cs="Arial"/>
-                <w:sz w:val="24"/>
-                <w:szCs w:val="24"/>
-              </w:rPr>
-              <w:t>0..</w:t>
-            </w:r>
-            <w:proofErr w:type="gramEnd"/>
-            <w:r>
-              <w:rPr>
-                <w:rFonts w:ascii="Arial" w:hAnsi="Arial" w:cs="Arial"/>
-                <w:sz w:val="24"/>
-                <w:szCs w:val="24"/>
-              </w:rPr>
-              <w:t>255</w:t>
+              <w:t>Each character will be stored as its ASCII code with value 0..255</w:t>
             </w:r>
           </w:p>
         </w:tc>
@@ -14602,23 +13344,7 @@
                 <w:rFonts w:ascii="Arial" w:hAnsi="Arial" w:cs="Arial"/>
                 <w:szCs w:val="24"/>
               </w:rPr>
-              <w:t xml:space="preserve">   </w:t>
-            </w:r>
-            <w:proofErr w:type="gramStart"/>
-            <w:r>
-              <w:rPr>
-                <w:rFonts w:ascii="Arial" w:hAnsi="Arial" w:cs="Arial"/>
-                <w:szCs w:val="24"/>
-              </w:rPr>
-              <w:t xml:space="preserve">{  </w:t>
-            </w:r>
-            <w:proofErr w:type="gramEnd"/>
-            <w:r>
-              <w:rPr>
-                <w:rFonts w:ascii="Arial" w:hAnsi="Arial" w:cs="Arial"/>
-                <w:szCs w:val="24"/>
-              </w:rPr>
-              <w:t xml:space="preserve">  Print out (“%c : %d, %o, %X\n”, code, code, code, code);</w:t>
+              <w:t xml:space="preserve">   {    Print out (“%c : %d, %o, %X\n”, code, code, code, code);</w:t>
             </w:r>
           </w:p>
           <w:p>
@@ -14635,23 +13361,7 @@
                 <w:rFonts w:ascii="Arial" w:hAnsi="Arial" w:cs="Arial"/>
                 <w:szCs w:val="24"/>
               </w:rPr>
-              <w:t xml:space="preserve">        If (</w:t>
-            </w:r>
-            <w:proofErr w:type="gramStart"/>
-            <w:r>
-              <w:rPr>
-                <w:rFonts w:ascii="Arial" w:hAnsi="Arial" w:cs="Arial"/>
-                <w:szCs w:val="24"/>
-              </w:rPr>
-              <w:t>code !</w:t>
-            </w:r>
-            <w:proofErr w:type="gramEnd"/>
-            <w:r>
-              <w:rPr>
-                <w:rFonts w:ascii="Arial" w:hAnsi="Arial" w:cs="Arial"/>
-                <w:szCs w:val="24"/>
-              </w:rPr>
-              <w:t xml:space="preserve">=0 &amp;&amp; code %20==0) getchar(); </w:t>
+              <w:t xml:space="preserve">        If (code !=0 &amp;&amp; code %20==0) getchar(); </w:t>
             </w:r>
             <w:r>
               <w:rPr>
@@ -14907,25 +13617,7 @@
                 <w:sz w:val="24"/>
                 <w:szCs w:val="24"/>
               </w:rPr>
-              <w:t xml:space="preserve">2 </w:t>
-            </w:r>
-            <w:proofErr w:type="gramStart"/>
-            <w:r>
-              <w:rPr>
-                <w:rFonts w:ascii="Arial" w:hAnsi="Arial" w:cs="Arial"/>
-                <w:sz w:val="24"/>
-                <w:szCs w:val="24"/>
-              </w:rPr>
-              <w:t>character</w:t>
-            </w:r>
-            <w:proofErr w:type="gramEnd"/>
-            <w:r>
-              <w:rPr>
-                <w:rFonts w:ascii="Arial" w:hAnsi="Arial" w:cs="Arial"/>
-                <w:sz w:val="24"/>
-                <w:szCs w:val="24"/>
-              </w:rPr>
-              <w:t xml:space="preserve"> </w:t>
+              <w:t xml:space="preserve">2 character </w:t>
             </w:r>
           </w:p>
           <w:p>
@@ -14953,18 +13645,8 @@
                 <w:sz w:val="24"/>
                 <w:szCs w:val="24"/>
               </w:rPr>
-              <w:t xml:space="preserve"> char c1, </w:t>
-            </w:r>
-            <w:proofErr w:type="gramStart"/>
-            <w:r>
-              <w:rPr>
-                <w:rFonts w:ascii="Arial" w:hAnsi="Arial" w:cs="Arial"/>
-                <w:sz w:val="24"/>
-                <w:szCs w:val="24"/>
-              </w:rPr>
-              <w:t>c2</w:t>
-            </w:r>
-            <w:proofErr w:type="gramEnd"/>
+              <w:t xml:space="preserve"> char c1, c2</w:t>
+            </w:r>
           </w:p>
           <w:p>
             <w:pPr>
@@ -15016,18 +13698,8 @@
                 <w:sz w:val="24"/>
                 <w:szCs w:val="24"/>
               </w:rPr>
-              <w:t xml:space="preserve"> int </w:t>
-            </w:r>
-            <w:proofErr w:type="gramStart"/>
-            <w:r>
-              <w:rPr>
-                <w:rFonts w:ascii="Arial" w:hAnsi="Arial" w:cs="Arial"/>
-                <w:sz w:val="24"/>
-                <w:szCs w:val="24"/>
-              </w:rPr>
-              <w:t>d;</w:t>
-            </w:r>
-            <w:proofErr w:type="gramEnd"/>
+              <w:t xml:space="preserve"> int d;</w:t>
+            </w:r>
           </w:p>
           <w:p>
             <w:pPr>
@@ -15079,18 +13751,8 @@
                 <w:sz w:val="24"/>
                 <w:szCs w:val="24"/>
               </w:rPr>
-              <w:t xml:space="preserve"> char </w:t>
-            </w:r>
-            <w:proofErr w:type="gramStart"/>
-            <w:r>
-              <w:rPr>
-                <w:rFonts w:ascii="Arial" w:hAnsi="Arial" w:cs="Arial"/>
-                <w:sz w:val="24"/>
-                <w:szCs w:val="24"/>
-              </w:rPr>
-              <w:t>t</w:t>
-            </w:r>
-            <w:proofErr w:type="gramEnd"/>
+              <w:t xml:space="preserve"> char t</w:t>
+            </w:r>
           </w:p>
           <w:p>
             <w:pPr>
@@ -15103,23 +13765,13 @@
                 <w:szCs w:val="24"/>
               </w:rPr>
             </w:pPr>
-            <w:proofErr w:type="gramStart"/>
-            <w:r>
-              <w:rPr>
-                <w:rFonts w:ascii="Arial" w:hAnsi="Arial" w:cs="Arial"/>
-                <w:sz w:val="24"/>
-                <w:szCs w:val="24"/>
-              </w:rPr>
-              <w:t>Character  for</w:t>
-            </w:r>
-            <w:proofErr w:type="gramEnd"/>
-            <w:r>
-              <w:rPr>
-                <w:rFonts w:ascii="Arial" w:hAnsi="Arial" w:cs="Arial"/>
-                <w:sz w:val="24"/>
-                <w:szCs w:val="24"/>
-              </w:rPr>
-              <w:t xml:space="preserve"> looping</w:t>
+            <w:r>
+              <w:rPr>
+                <w:rFonts w:ascii="Arial" w:hAnsi="Arial" w:cs="Arial"/>
+                <w:sz w:val="24"/>
+                <w:szCs w:val="24"/>
+              </w:rPr>
+              <w:t>Character  for looping</w:t>
             </w:r>
           </w:p>
           <w:p>
@@ -15216,25 +13868,7 @@
                 <w:sz w:val="24"/>
                 <w:szCs w:val="24"/>
               </w:rPr>
-              <w:t xml:space="preserve">     Accept c</w:t>
-            </w:r>
-            <w:proofErr w:type="gramStart"/>
-            <w:r>
-              <w:rPr>
-                <w:rFonts w:ascii="Arial" w:hAnsi="Arial" w:cs="Arial"/>
-                <w:sz w:val="24"/>
-                <w:szCs w:val="24"/>
-              </w:rPr>
-              <w:t>1 ;</w:t>
-            </w:r>
-            <w:proofErr w:type="gramEnd"/>
-            <w:r>
-              <w:rPr>
-                <w:rFonts w:ascii="Arial" w:hAnsi="Arial" w:cs="Arial"/>
-                <w:sz w:val="24"/>
-                <w:szCs w:val="24"/>
-              </w:rPr>
-              <w:t>;</w:t>
+              <w:t xml:space="preserve">     Accept c1 ;;</w:t>
             </w:r>
           </w:p>
           <w:p>
@@ -15253,18 +13887,8 @@
                 <w:sz w:val="24"/>
                 <w:szCs w:val="24"/>
               </w:rPr>
-              <w:t xml:space="preserve">     Accept </w:t>
-            </w:r>
-            <w:proofErr w:type="gramStart"/>
-            <w:r>
-              <w:rPr>
-                <w:rFonts w:ascii="Arial" w:hAnsi="Arial" w:cs="Arial"/>
-                <w:sz w:val="24"/>
-                <w:szCs w:val="24"/>
-              </w:rPr>
-              <w:t>c2;</w:t>
-            </w:r>
-            <w:proofErr w:type="gramEnd"/>
+              <w:t xml:space="preserve">     Accept c2;</w:t>
+            </w:r>
           </w:p>
           <w:p>
             <w:pPr>
@@ -15282,25 +13906,7 @@
                 <w:sz w:val="24"/>
                 <w:szCs w:val="24"/>
               </w:rPr>
-              <w:t xml:space="preserve">     If (c1 &gt; c</w:t>
-            </w:r>
-            <w:proofErr w:type="gramStart"/>
-            <w:r>
-              <w:rPr>
-                <w:rFonts w:ascii="Arial" w:hAnsi="Arial" w:cs="Arial"/>
-                <w:sz w:val="24"/>
-                <w:szCs w:val="24"/>
-              </w:rPr>
-              <w:t>2 )</w:t>
-            </w:r>
-            <w:proofErr w:type="gramEnd"/>
-            <w:r>
-              <w:rPr>
-                <w:rFonts w:ascii="Arial" w:hAnsi="Arial" w:cs="Arial"/>
-                <w:sz w:val="24"/>
-                <w:szCs w:val="24"/>
-              </w:rPr>
-              <w:t xml:space="preserve"> </w:t>
+              <w:t xml:space="preserve">     If (c1 &gt; c2 ) </w:t>
             </w:r>
           </w:p>
           <w:p>
@@ -15319,25 +13925,7 @@
                 <w:sz w:val="24"/>
                 <w:szCs w:val="24"/>
               </w:rPr>
-              <w:t xml:space="preserve">     </w:t>
-            </w:r>
-            <w:proofErr w:type="gramStart"/>
-            <w:r>
-              <w:rPr>
-                <w:rFonts w:ascii="Arial" w:hAnsi="Arial" w:cs="Arial"/>
-                <w:sz w:val="24"/>
-                <w:szCs w:val="24"/>
-              </w:rPr>
-              <w:t>{ t</w:t>
-            </w:r>
-            <w:proofErr w:type="gramEnd"/>
-            <w:r>
-              <w:rPr>
-                <w:rFonts w:ascii="Arial" w:hAnsi="Arial" w:cs="Arial"/>
-                <w:sz w:val="24"/>
-                <w:szCs w:val="24"/>
-              </w:rPr>
-              <w:t xml:space="preserve"> = c1; c1 = c2;  c2= t;</w:t>
+              <w:t xml:space="preserve">     { t = c1; c1 = c2;  c2= t;</w:t>
             </w:r>
           </w:p>
           <w:p>
@@ -15375,25 +13963,7 @@
                 <w:sz w:val="24"/>
                 <w:szCs w:val="24"/>
               </w:rPr>
-              <w:t xml:space="preserve">     d = c2 – </w:t>
-            </w:r>
-            <w:proofErr w:type="gramStart"/>
-            <w:r>
-              <w:rPr>
-                <w:rFonts w:ascii="Arial" w:hAnsi="Arial" w:cs="Arial"/>
-                <w:sz w:val="24"/>
-                <w:szCs w:val="24"/>
-              </w:rPr>
-              <w:t>c1;</w:t>
-            </w:r>
-            <w:proofErr w:type="gramEnd"/>
-            <w:r>
-              <w:rPr>
-                <w:rFonts w:ascii="Arial" w:hAnsi="Arial" w:cs="Arial"/>
-                <w:sz w:val="24"/>
-                <w:szCs w:val="24"/>
-              </w:rPr>
-              <w:t xml:space="preserve"> </w:t>
+              <w:t xml:space="preserve">     d = c2 – c1; </w:t>
             </w:r>
           </w:p>
           <w:p>
@@ -15412,18 +13982,8 @@
                 <w:sz w:val="24"/>
                 <w:szCs w:val="24"/>
               </w:rPr>
-              <w:t xml:space="preserve">     Print out </w:t>
-            </w:r>
-            <w:proofErr w:type="gramStart"/>
-            <w:r>
-              <w:rPr>
-                <w:rFonts w:ascii="Arial" w:hAnsi="Arial" w:cs="Arial"/>
-                <w:sz w:val="24"/>
-                <w:szCs w:val="24"/>
-              </w:rPr>
-              <w:t>d;</w:t>
-            </w:r>
-            <w:proofErr w:type="gramEnd"/>
+              <w:t xml:space="preserve">     Print out d;</w:t>
+            </w:r>
           </w:p>
           <w:p>
             <w:pPr>
@@ -15460,25 +14020,7 @@
                 <w:sz w:val="24"/>
                 <w:szCs w:val="24"/>
               </w:rPr>
-              <w:t xml:space="preserve">     </w:t>
-            </w:r>
-            <w:proofErr w:type="gramStart"/>
-            <w:r>
-              <w:rPr>
-                <w:rFonts w:ascii="Arial" w:hAnsi="Arial" w:cs="Arial"/>
-                <w:sz w:val="24"/>
-                <w:szCs w:val="24"/>
-              </w:rPr>
-              <w:t xml:space="preserve">{  </w:t>
-            </w:r>
-            <w:proofErr w:type="gramEnd"/>
-            <w:r>
-              <w:rPr>
-                <w:rFonts w:ascii="Arial" w:hAnsi="Arial" w:cs="Arial"/>
-                <w:sz w:val="24"/>
-                <w:szCs w:val="24"/>
-              </w:rPr>
-              <w:t xml:space="preserve">  Print out (“%c : %d, %o, %X\n”, c, c, c, c);</w:t>
+              <w:t xml:space="preserve">     {    Print out (“%c : %d, %o, %X\n”, c, c, c, c);</w:t>
             </w:r>
           </w:p>
           <w:p>

</xml_diff>

<commit_message>
complete program-2 in part-2
</commit_message>
<xml_diff>
--- a/src/workshop-1/part-1/topic/Workshop01.docx
+++ b/src/workshop-1/part-1/topic/Workshop01.docx
@@ -8835,7 +8835,15 @@
           <w:sz w:val="24"/>
           <w:szCs w:val="24"/>
         </w:rPr>
-        <w:t xml:space="preserve">has to pay for his/her </w:t>
+        <w:t>must</w:t>
+      </w:r>
+      <w:r>
+        <w:rPr>
+          <w:rFonts w:ascii="Arial" w:eastAsia="Calibri" w:hAnsi="Arial" w:cs="Arial"/>
+          <w:sz w:val="24"/>
+          <w:szCs w:val="24"/>
+        </w:rPr>
+        <w:t xml:space="preserve"> pay for his/her </w:t>
       </w:r>
       <w:r>
         <w:rPr>
@@ -8933,6 +8941,41 @@
         <w:pStyle w:val="NoSpacing"/>
         <w:rPr>
           <w:rFonts w:ascii="Arial" w:hAnsi="Arial" w:cs="Arial"/>
+          <w:i/>
+          <w:iCs/>
+          <w:sz w:val="24"/>
+          <w:szCs w:val="24"/>
+        </w:rPr>
+      </w:pPr>
+      <w:r>
+        <w:rPr>
+          <w:rFonts w:ascii="Arial" w:hAnsi="Arial" w:cs="Arial"/>
+          <w:b/>
+          <w:i/>
+          <w:iCs/>
+          <w:sz w:val="24"/>
+          <w:szCs w:val="24"/>
+        </w:rPr>
+        <w:t>tf = Thu nhập không phải chịu thuế</w:t>
+      </w:r>
+    </w:p>
+    <w:p>
+      <w:pPr>
+        <w:pStyle w:val="NoSpacing"/>
+        <w:rPr>
+          <w:rFonts w:ascii="Arial" w:hAnsi="Arial" w:cs="Arial"/>
+          <w:b/>
+          <w:i/>
+          <w:sz w:val="24"/>
+          <w:szCs w:val="24"/>
+        </w:rPr>
+      </w:pPr>
+    </w:p>
+    <w:p>
+      <w:pPr>
+        <w:pStyle w:val="NoSpacing"/>
+        <w:rPr>
+          <w:rFonts w:ascii="Arial" w:hAnsi="Arial" w:cs="Arial"/>
           <w:sz w:val="24"/>
           <w:szCs w:val="24"/>
         </w:rPr>
@@ -9006,6 +9049,7 @@
         <w:pStyle w:val="NoSpacing"/>
         <w:rPr>
           <w:rFonts w:ascii="Arial" w:hAnsi="Arial" w:cs="Arial"/>
+          <w:b/>
           <w:sz w:val="24"/>
           <w:szCs w:val="24"/>
         </w:rPr>
@@ -9033,7 +9077,23 @@
           <w:sz w:val="24"/>
           <w:szCs w:val="24"/>
         </w:rPr>
-        <w:t xml:space="preserve"> dependents, Yearly tax-free income: </w:t>
+        <w:t xml:space="preserve"> dependents, </w:t>
+      </w:r>
+      <w:r>
+        <w:rPr>
+          <w:rFonts w:ascii="Arial" w:hAnsi="Arial" w:cs="Arial"/>
+          <w:sz w:val="24"/>
+          <w:szCs w:val="24"/>
+        </w:rPr>
+        <w:t>yearly</w:t>
+      </w:r>
+      <w:r>
+        <w:rPr>
+          <w:rFonts w:ascii="Arial" w:hAnsi="Arial" w:cs="Arial"/>
+          <w:sz w:val="24"/>
+          <w:szCs w:val="24"/>
+        </w:rPr>
+        <w:t xml:space="preserve"> tax-free income: </w:t>
       </w:r>
       <w:r>
         <w:rPr>
@@ -9135,7 +9195,10 @@
           <w:szCs w:val="24"/>
         </w:rPr>
       </w:pPr>
-      <w:r>
+    </w:p>
+    <w:p>
+      <w:pPr>
+        <w:pStyle w:val="NoSpacing"/>
         <w:rPr>
           <w:rFonts w:ascii="Arial" w:hAnsi="Arial" w:cs="Arial"/>
           <w:b/>
@@ -9143,6 +9206,16 @@
           <w:sz w:val="24"/>
           <w:szCs w:val="24"/>
         </w:rPr>
+      </w:pPr>
+      <w:r>
+        <w:rPr>
+          <w:rFonts w:ascii="Arial" w:hAnsi="Arial" w:cs="Arial"/>
+          <w:b/>
+          <w:i/>
+          <w:sz w:val="24"/>
+          <w:szCs w:val="24"/>
+        </w:rPr>
+        <w:lastRenderedPageBreak/>
         <w:t xml:space="preserve">Taxable income (thu nhập chịu thuế) </w:t>
       </w:r>
     </w:p>
@@ -9152,6 +9225,47 @@
         <w:rPr>
           <w:rFonts w:ascii="Arial" w:hAnsi="Arial" w:cs="Arial"/>
           <w:b/>
+          <w:i/>
+          <w:sz w:val="24"/>
+          <w:szCs w:val="24"/>
+        </w:rPr>
+      </w:pPr>
+      <w:r>
+        <w:rPr>
+          <w:rFonts w:ascii="Arial" w:hAnsi="Arial" w:cs="Arial"/>
+          <w:b/>
+          <w:i/>
+          <w:sz w:val="24"/>
+          <w:szCs w:val="24"/>
+        </w:rPr>
+        <w:t>Thu nhập</w:t>
+      </w:r>
+      <w:r>
+        <w:rPr>
+          <w:rFonts w:ascii="Arial" w:hAnsi="Arial" w:cs="Arial"/>
+          <w:b/>
+          <w:i/>
+          <w:sz w:val="24"/>
+          <w:szCs w:val="24"/>
+        </w:rPr>
+        <w:t xml:space="preserve"> bị tính thuế</w:t>
+      </w:r>
+      <w:r>
+        <w:rPr>
+          <w:rFonts w:ascii="Arial" w:hAnsi="Arial" w:cs="Arial"/>
+          <w:b/>
+          <w:i/>
+          <w:sz w:val="24"/>
+          <w:szCs w:val="24"/>
+        </w:rPr>
+        <w:t xml:space="preserve"> = thu nhập cơ bản – thu nhập không chịu thuế</w:t>
+      </w:r>
+    </w:p>
+    <w:p>
+      <w:pPr>
+        <w:pStyle w:val="NoSpacing"/>
+        <w:rPr>
+          <w:rFonts w:ascii="Arial" w:hAnsi="Arial" w:cs="Arial"/>
           <w:sz w:val="24"/>
           <w:szCs w:val="24"/>
         </w:rPr>
@@ -9164,6 +9278,17 @@
         </w:rPr>
         <w:t xml:space="preserve">      </w:t>
       </w:r>
+    </w:p>
+    <w:p>
+      <w:pPr>
+        <w:pStyle w:val="NoSpacing"/>
+        <w:rPr>
+          <w:rFonts w:ascii="Arial" w:hAnsi="Arial" w:cs="Arial"/>
+          <w:b/>
+          <w:sz w:val="24"/>
+          <w:szCs w:val="24"/>
+        </w:rPr>
+      </w:pPr>
       <w:r>
         <w:rPr>
           <w:rFonts w:ascii="Arial" w:hAnsi="Arial" w:cs="Arial"/>
@@ -10097,6 +10222,68 @@
         <w:pStyle w:val="NoSpacing"/>
         <w:rPr>
           <w:rFonts w:ascii="Arial" w:hAnsi="Arial" w:cs="Arial"/>
+          <w:b/>
+          <w:bCs/>
+          <w:sz w:val="24"/>
+          <w:szCs w:val="24"/>
+        </w:rPr>
+      </w:pPr>
+      <w:r>
+        <w:rPr>
+          <w:rFonts w:ascii="Arial" w:hAnsi="Arial" w:cs="Arial"/>
+          <w:b/>
+          <w:bCs/>
+          <w:sz w:val="24"/>
+          <w:szCs w:val="24"/>
+        </w:rPr>
+        <w:t xml:space="preserve">Ti: Thu nhập </w:t>
+      </w:r>
+      <w:r>
+        <w:rPr>
+          <w:rFonts w:ascii="Arial" w:hAnsi="Arial" w:cs="Arial"/>
+          <w:b/>
+          <w:bCs/>
+          <w:sz w:val="24"/>
+          <w:szCs w:val="24"/>
+        </w:rPr>
+        <w:t xml:space="preserve">còn lại </w:t>
+      </w:r>
+      <w:r>
+        <w:rPr>
+          <w:rFonts w:ascii="Arial" w:hAnsi="Arial" w:cs="Arial"/>
+          <w:b/>
+          <w:bCs/>
+          <w:sz w:val="24"/>
+          <w:szCs w:val="24"/>
+        </w:rPr>
+        <w:t>sau khi đã trừ đi thuế</w:t>
+      </w:r>
+      <w:r>
+        <w:rPr>
+          <w:rFonts w:ascii="Arial" w:hAnsi="Arial" w:cs="Arial"/>
+          <w:b/>
+          <w:bCs/>
+          <w:sz w:val="24"/>
+          <w:szCs w:val="24"/>
+        </w:rPr>
+        <w:t xml:space="preserve"> thu nhập</w:t>
+      </w:r>
+    </w:p>
+    <w:p>
+      <w:pPr>
+        <w:pStyle w:val="NoSpacing"/>
+        <w:rPr>
+          <w:rFonts w:ascii="Arial" w:hAnsi="Arial" w:cs="Arial"/>
+          <w:sz w:val="24"/>
+          <w:szCs w:val="24"/>
+        </w:rPr>
+      </w:pPr>
+    </w:p>
+    <w:p>
+      <w:pPr>
+        <w:pStyle w:val="NoSpacing"/>
+        <w:rPr>
+          <w:rFonts w:ascii="Arial" w:hAnsi="Arial" w:cs="Arial"/>
           <w:sz w:val="24"/>
           <w:szCs w:val="24"/>
         </w:rPr>
@@ -10383,6 +10570,7 @@
           <w:sz w:val="24"/>
           <w:szCs w:val="24"/>
         </w:rPr>
+        <w:lastRenderedPageBreak/>
         <w:t>Income tax: 0</w:t>
       </w:r>
     </w:p>
@@ -10497,7 +10685,6 @@
           <w:sz w:val="24"/>
           <w:szCs w:val="24"/>
         </w:rPr>
-        <w:lastRenderedPageBreak/>
         <w:t xml:space="preserve">Taxable </w:t>
       </w:r>
       <w:r>
@@ -11766,6 +11953,7 @@
                 <w:sz w:val="24"/>
                 <w:szCs w:val="24"/>
               </w:rPr>
+              <w:lastRenderedPageBreak/>
               <w:t xml:space="preserve">         y= t;</w:t>
             </w:r>
           </w:p>
@@ -11899,7 +12087,6 @@
           <w:szCs w:val="24"/>
           <w:u w:val="single"/>
         </w:rPr>
-        <w:lastRenderedPageBreak/>
         <w:t xml:space="preserve">Program 5: </w:t>
       </w:r>
       <w:r>
@@ -13230,7 +13417,6 @@
                 <w:sz w:val="24"/>
                 <w:szCs w:val="24"/>
               </w:rPr>
-              <w:lastRenderedPageBreak/>
               <w:t xml:space="preserve">ASCII code </w:t>
             </w:r>
           </w:p>
@@ -13291,7 +13477,6 @@
                 <w:b/>
                 <w:szCs w:val="24"/>
               </w:rPr>
-              <w:lastRenderedPageBreak/>
               <w:t>Suggested algorithm (logical order of verbs)</w:t>
             </w:r>
           </w:p>
@@ -13309,7 +13494,6 @@
                 <w:rFonts w:ascii="Arial" w:hAnsi="Arial" w:cs="Arial"/>
                 <w:szCs w:val="24"/>
               </w:rPr>
-              <w:lastRenderedPageBreak/>
               <w:t>Begin</w:t>
             </w:r>
           </w:p>

</xml_diff>